<commit_message>
data base diagrams added
</commit_message>
<xml_diff>
--- a/Scenarios.docx
+++ b/Scenarios.docx
@@ -165,11 +165,6 @@
               </w:rPr>
               <w:t xml:space="preserve">Parent</w:t>
             </w:r>
-            <w:r>
-              <w:rPr>
-                <w:rtl w:val="0"/>
-              </w:rPr>
-            </w:r>
           </w:p>
         </w:tc>
       </w:tr>
@@ -239,11 +234,6 @@
               </w:rPr>
               <w:t xml:space="preserve">Web application</w:t>
             </w:r>
-            <w:r>
-              <w:rPr>
-                <w:rtl w:val="0"/>
-              </w:rPr>
-            </w:r>
           </w:p>
         </w:tc>
       </w:tr>
@@ -323,11 +313,6 @@
               </w:rPr>
               <w:t xml:space="preserve">wants to register</w:t>
             </w:r>
-            <w:r>
-              <w:rPr>
-                <w:rtl w:val="0"/>
-              </w:rPr>
-            </w:r>
           </w:p>
         </w:tc>
       </w:tr>
@@ -397,11 +382,6 @@
               </w:rPr>
               <w:t xml:space="preserve">Parent clicks on Registration button</w:t>
             </w:r>
-            <w:r>
-              <w:rPr>
-                <w:rtl w:val="0"/>
-              </w:rPr>
-            </w:r>
           </w:p>
         </w:tc>
       </w:tr>
@@ -471,11 +451,6 @@
               </w:rPr>
               <w:t xml:space="preserve">Parent is on our root route on our website</w:t>
             </w:r>
-            <w:r>
-              <w:rPr>
-                <w:rtl w:val="0"/>
-              </w:rPr>
-            </w:r>
           </w:p>
         </w:tc>
       </w:tr>
@@ -545,11 +520,6 @@
               </w:rPr>
               <w:t xml:space="preserve">Parent receives email with confirmation link. Account is created.</w:t>
             </w:r>
-            <w:r>
-              <w:rPr>
-                <w:rtl w:val="0"/>
-              </w:rPr>
-            </w:r>
           </w:p>
         </w:tc>
       </w:tr>
@@ -619,11 +589,6 @@
               </w:rPr>
               <w:t xml:space="preserve">If parent already has account then we display an error message.</w:t>
             </w:r>
-            <w:r>
-              <w:rPr>
-                <w:rtl w:val="0"/>
-              </w:rPr>
-            </w:r>
           </w:p>
         </w:tc>
       </w:tr>
@@ -687,67 +652,107 @@
           <w:szCs w:val="24"/>
           <w:rtl w:val="0"/>
         </w:rPr>
-        <w:t xml:space="preserve">1.Parent clicks on Registration button.</w:t>
-      </w:r>
-    </w:p>
-    <w:p>
-      <w:pPr>
-        <w:spacing w:line="240" w:lineRule="auto"/>
-        <w:contextualSpacing w:val="0"/>
-        <w:rPr>
-          <w:rFonts w:ascii="Liberation Serif" w:cs="Liberation Serif" w:eastAsia="Liberation Serif" w:hAnsi="Liberation Serif"/>
-          <w:sz w:val="24"/>
-          <w:szCs w:val="24"/>
-        </w:rPr>
-      </w:pPr>
-      <w:r>
-        <w:rPr>
-          <w:rFonts w:ascii="Liberation Serif" w:cs="Liberation Serif" w:eastAsia="Liberation Serif" w:hAnsi="Liberation Serif"/>
-          <w:sz w:val="24"/>
-          <w:szCs w:val="24"/>
-          <w:rtl w:val="0"/>
-        </w:rPr>
-        <w:t xml:space="preserve">2.Parent fills in a registration form.</w:t>
-      </w:r>
-    </w:p>
-    <w:p>
-      <w:pPr>
-        <w:spacing w:line="240" w:lineRule="auto"/>
-        <w:contextualSpacing w:val="0"/>
-        <w:rPr>
-          <w:rFonts w:ascii="Liberation Serif" w:cs="Liberation Serif" w:eastAsia="Liberation Serif" w:hAnsi="Liberation Serif"/>
-          <w:sz w:val="24"/>
-          <w:szCs w:val="24"/>
-        </w:rPr>
-      </w:pPr>
-      <w:r>
-        <w:rPr>
-          <w:rFonts w:ascii="Liberation Serif" w:cs="Liberation Serif" w:eastAsia="Liberation Serif" w:hAnsi="Liberation Serif"/>
-          <w:sz w:val="24"/>
-          <w:szCs w:val="24"/>
-          <w:rtl w:val="0"/>
-        </w:rPr>
-        <w:t xml:space="preserve">3.Parent clicks Register button.</w:t>
-      </w:r>
-    </w:p>
-    <w:p>
-      <w:pPr>
-        <w:spacing w:line="240" w:lineRule="auto"/>
-        <w:contextualSpacing w:val="0"/>
-        <w:rPr>
-          <w:rFonts w:ascii="Liberation Serif" w:cs="Liberation Serif" w:eastAsia="Liberation Serif" w:hAnsi="Liberation Serif"/>
-          <w:sz w:val="24"/>
-          <w:szCs w:val="24"/>
-        </w:rPr>
-      </w:pPr>
-      <w:r>
-        <w:rPr>
-          <w:rFonts w:ascii="Liberation Serif" w:cs="Liberation Serif" w:eastAsia="Liberation Serif" w:hAnsi="Liberation Serif"/>
-          <w:sz w:val="24"/>
-          <w:szCs w:val="24"/>
-          <w:rtl w:val="0"/>
-        </w:rPr>
-        <w:t xml:space="preserve">4.Account is created. Confirmation email is sent.</w:t>
+        <w:t xml:space="preserve">1.Parent clicks on Registration tab.</w:t>
+      </w:r>
+    </w:p>
+    <w:p>
+      <w:pPr>
+        <w:spacing w:line="240" w:lineRule="auto"/>
+        <w:contextualSpacing w:val="0"/>
+        <w:rPr>
+          <w:rFonts w:ascii="Liberation Serif" w:cs="Liberation Serif" w:eastAsia="Liberation Serif" w:hAnsi="Liberation Serif"/>
+          <w:sz w:val="24"/>
+          <w:szCs w:val="24"/>
+        </w:rPr>
+      </w:pPr>
+      <w:r>
+        <w:rPr>
+          <w:rFonts w:ascii="Liberation Serif" w:cs="Liberation Serif" w:eastAsia="Liberation Serif" w:hAnsi="Liberation Serif"/>
+          <w:sz w:val="24"/>
+          <w:szCs w:val="24"/>
+          <w:rtl w:val="0"/>
+        </w:rPr>
+        <w:t xml:space="preserve">2.System shows Registration form.</w:t>
+      </w:r>
+    </w:p>
+    <w:p>
+      <w:pPr>
+        <w:spacing w:line="240" w:lineRule="auto"/>
+        <w:contextualSpacing w:val="0"/>
+        <w:rPr>
+          <w:rFonts w:ascii="Liberation Serif" w:cs="Liberation Serif" w:eastAsia="Liberation Serif" w:hAnsi="Liberation Serif"/>
+          <w:sz w:val="24"/>
+          <w:szCs w:val="24"/>
+        </w:rPr>
+      </w:pPr>
+      <w:r>
+        <w:rPr>
+          <w:rFonts w:ascii="Liberation Serif" w:cs="Liberation Serif" w:eastAsia="Liberation Serif" w:hAnsi="Liberation Serif"/>
+          <w:sz w:val="24"/>
+          <w:szCs w:val="24"/>
+          <w:rtl w:val="0"/>
+        </w:rPr>
+        <w:t xml:space="preserve">3.Parent fills in a registration form.</w:t>
+      </w:r>
+    </w:p>
+    <w:p>
+      <w:pPr>
+        <w:spacing w:line="240" w:lineRule="auto"/>
+        <w:contextualSpacing w:val="0"/>
+        <w:rPr>
+          <w:rFonts w:ascii="Liberation Serif" w:cs="Liberation Serif" w:eastAsia="Liberation Serif" w:hAnsi="Liberation Serif"/>
+          <w:sz w:val="24"/>
+          <w:szCs w:val="24"/>
+        </w:rPr>
+      </w:pPr>
+      <w:r>
+        <w:rPr>
+          <w:rFonts w:ascii="Liberation Serif" w:cs="Liberation Serif" w:eastAsia="Liberation Serif" w:hAnsi="Liberation Serif"/>
+          <w:sz w:val="24"/>
+          <w:szCs w:val="24"/>
+          <w:rtl w:val="0"/>
+        </w:rPr>
+        <w:t xml:space="preserve">4.Parent clicks Register button.</w:t>
+      </w:r>
+    </w:p>
+    <w:p>
+      <w:pPr>
+        <w:spacing w:line="240" w:lineRule="auto"/>
+        <w:contextualSpacing w:val="0"/>
+        <w:rPr>
+          <w:rFonts w:ascii="Liberation Serif" w:cs="Liberation Serif" w:eastAsia="Liberation Serif" w:hAnsi="Liberation Serif"/>
+          <w:sz w:val="24"/>
+          <w:szCs w:val="24"/>
+        </w:rPr>
+      </w:pPr>
+      <w:r>
+        <w:rPr>
+          <w:rFonts w:ascii="Liberation Serif" w:cs="Liberation Serif" w:eastAsia="Liberation Serif" w:hAnsi="Liberation Serif"/>
+          <w:sz w:val="24"/>
+          <w:szCs w:val="24"/>
+          <w:rtl w:val="0"/>
+        </w:rPr>
+        <w:t xml:space="preserve">5.System registers parent’s account, parent is redirected to login form.</w:t>
+      </w:r>
+    </w:p>
+    <w:p>
+      <w:pPr>
+        <w:spacing w:line="240" w:lineRule="auto"/>
+        <w:contextualSpacing w:val="0"/>
+        <w:rPr>
+          <w:rFonts w:ascii="Liberation Serif" w:cs="Liberation Serif" w:eastAsia="Liberation Serif" w:hAnsi="Liberation Serif"/>
+          <w:sz w:val="24"/>
+          <w:szCs w:val="24"/>
+        </w:rPr>
+      </w:pPr>
+      <w:r>
+        <w:rPr>
+          <w:rFonts w:ascii="Liberation Serif" w:cs="Liberation Serif" w:eastAsia="Liberation Serif" w:hAnsi="Liberation Serif"/>
+          <w:sz w:val="24"/>
+          <w:szCs w:val="24"/>
+          <w:rtl w:val="0"/>
+        </w:rPr>
+        <w:t xml:space="preserve">6.Account is created. Confirmation email is sent.</w:t>
       </w:r>
     </w:p>
     <w:p>
@@ -807,46 +812,27 @@
           <w:szCs w:val="24"/>
           <w:rtl w:val="0"/>
         </w:rPr>
-        <w:t xml:space="preserve">3</w:t>
-      </w:r>
-      <w:r>
-        <w:rPr>
-          <w:rFonts w:ascii="Liberation Serif" w:cs="Liberation Serif" w:eastAsia="Liberation Serif" w:hAnsi="Liberation Serif"/>
-          <w:i w:val="1"/>
-          <w:sz w:val="24"/>
-          <w:szCs w:val="24"/>
-          <w:rtl w:val="0"/>
-        </w:rPr>
-        <w:t xml:space="preserve">a.Error message is displayed. Parent is asked to login, or change email.</w:t>
-      </w:r>
-    </w:p>
-    <w:p>
-      <w:pPr>
-        <w:spacing w:line="240" w:lineRule="auto"/>
-        <w:contextualSpacing w:val="0"/>
-        <w:rPr>
-          <w:rFonts w:ascii="Liberation Serif" w:cs="Liberation Serif" w:eastAsia="Liberation Serif" w:hAnsi="Liberation Serif"/>
-          <w:sz w:val="24"/>
-          <w:szCs w:val="24"/>
-        </w:rPr>
-      </w:pPr>
-      <w:r>
-        <w:rPr>
-          <w:rFonts w:ascii="Liberation Serif" w:cs="Liberation Serif" w:eastAsia="Liberation Serif" w:hAnsi="Liberation Serif"/>
-          <w:sz w:val="24"/>
-          <w:szCs w:val="24"/>
-          <w:rtl w:val="0"/>
-        </w:rPr>
-        <w:t xml:space="preserve">3</w:t>
-      </w:r>
-      <w:r>
-        <w:rPr>
-          <w:rFonts w:ascii="Liberation Serif" w:cs="Liberation Serif" w:eastAsia="Liberation Serif" w:hAnsi="Liberation Serif"/>
-          <w:sz w:val="24"/>
-          <w:szCs w:val="24"/>
-          <w:rtl w:val="0"/>
-        </w:rPr>
-        <w:t xml:space="preserve">a.1a.Step 2.</w:t>
+        <w:t xml:space="preserve">3a.Error message is displayed. Parent is asked to login, or change email.</w:t>
+      </w:r>
+    </w:p>
+    <w:p>
+      <w:pPr>
+        <w:spacing w:line="240" w:lineRule="auto"/>
+        <w:contextualSpacing w:val="0"/>
+        <w:rPr>
+          <w:rFonts w:ascii="Liberation Serif" w:cs="Liberation Serif" w:eastAsia="Liberation Serif" w:hAnsi="Liberation Serif"/>
+          <w:sz w:val="24"/>
+          <w:szCs w:val="24"/>
+        </w:rPr>
+      </w:pPr>
+      <w:r>
+        <w:rPr>
+          <w:rFonts w:ascii="Liberation Serif" w:cs="Liberation Serif" w:eastAsia="Liberation Serif" w:hAnsi="Liberation Serif"/>
+          <w:sz w:val="24"/>
+          <w:szCs w:val="24"/>
+          <w:rtl w:val="0"/>
+        </w:rPr>
+        <w:t xml:space="preserve">3a.1a.Step 2.</w:t>
       </w:r>
     </w:p>
     <w:p>
@@ -867,6 +853,278 @@
           <w:rtl w:val="0"/>
         </w:rPr>
         <w:t xml:space="preserve">3a.1b.Signing in scenario.</w:t>
+      </w:r>
+    </w:p>
+    <w:p>
+      <w:pPr>
+        <w:spacing w:line="240" w:lineRule="auto"/>
+        <w:contextualSpacing w:val="0"/>
+        <w:rPr>
+          <w:rFonts w:ascii="Liberation Serif" w:cs="Liberation Serif" w:eastAsia="Liberation Serif" w:hAnsi="Liberation Serif"/>
+          <w:sz w:val="24"/>
+          <w:szCs w:val="24"/>
+        </w:rPr>
+      </w:pPr>
+      <w:r>
+        <w:rPr>
+          <w:rtl w:val="0"/>
+        </w:rPr>
+      </w:r>
+    </w:p>
+    <w:p>
+      <w:pPr>
+        <w:spacing w:line="240" w:lineRule="auto"/>
+        <w:contextualSpacing w:val="0"/>
+        <w:rPr>
+          <w:rFonts w:ascii="Liberation Serif" w:cs="Liberation Serif" w:eastAsia="Liberation Serif" w:hAnsi="Liberation Serif"/>
+          <w:sz w:val="24"/>
+          <w:szCs w:val="24"/>
+        </w:rPr>
+      </w:pPr>
+      <w:r>
+        <w:rPr>
+          <w:rtl w:val="0"/>
+        </w:rPr>
+      </w:r>
+    </w:p>
+    <w:p>
+      <w:pPr>
+        <w:spacing w:line="240" w:lineRule="auto"/>
+        <w:contextualSpacing w:val="0"/>
+        <w:rPr>
+          <w:rFonts w:ascii="Liberation Serif" w:cs="Liberation Serif" w:eastAsia="Liberation Serif" w:hAnsi="Liberation Serif"/>
+          <w:sz w:val="24"/>
+          <w:szCs w:val="24"/>
+        </w:rPr>
+      </w:pPr>
+      <w:r>
+        <w:rPr>
+          <w:rtl w:val="0"/>
+        </w:rPr>
+      </w:r>
+    </w:p>
+    <w:p>
+      <w:pPr>
+        <w:spacing w:line="240" w:lineRule="auto"/>
+        <w:contextualSpacing w:val="0"/>
+        <w:rPr>
+          <w:rFonts w:ascii="Liberation Serif" w:cs="Liberation Serif" w:eastAsia="Liberation Serif" w:hAnsi="Liberation Serif"/>
+          <w:sz w:val="24"/>
+          <w:szCs w:val="24"/>
+        </w:rPr>
+      </w:pPr>
+      <w:r>
+        <w:rPr>
+          <w:rtl w:val="0"/>
+        </w:rPr>
+      </w:r>
+    </w:p>
+    <w:p>
+      <w:pPr>
+        <w:spacing w:line="240" w:lineRule="auto"/>
+        <w:contextualSpacing w:val="0"/>
+        <w:rPr>
+          <w:rFonts w:ascii="Liberation Serif" w:cs="Liberation Serif" w:eastAsia="Liberation Serif" w:hAnsi="Liberation Serif"/>
+          <w:sz w:val="24"/>
+          <w:szCs w:val="24"/>
+        </w:rPr>
+      </w:pPr>
+      <w:r>
+        <w:rPr>
+          <w:rtl w:val="0"/>
+        </w:rPr>
+      </w:r>
+    </w:p>
+    <w:p>
+      <w:pPr>
+        <w:spacing w:line="240" w:lineRule="auto"/>
+        <w:contextualSpacing w:val="0"/>
+        <w:rPr>
+          <w:rFonts w:ascii="Liberation Serif" w:cs="Liberation Serif" w:eastAsia="Liberation Serif" w:hAnsi="Liberation Serif"/>
+          <w:sz w:val="24"/>
+          <w:szCs w:val="24"/>
+        </w:rPr>
+      </w:pPr>
+      <w:r>
+        <w:rPr>
+          <w:rtl w:val="0"/>
+        </w:rPr>
+      </w:r>
+    </w:p>
+    <w:p>
+      <w:pPr>
+        <w:spacing w:line="240" w:lineRule="auto"/>
+        <w:contextualSpacing w:val="0"/>
+        <w:rPr>
+          <w:rFonts w:ascii="Liberation Serif" w:cs="Liberation Serif" w:eastAsia="Liberation Serif" w:hAnsi="Liberation Serif"/>
+          <w:sz w:val="24"/>
+          <w:szCs w:val="24"/>
+        </w:rPr>
+      </w:pPr>
+      <w:r>
+        <w:rPr>
+          <w:rtl w:val="0"/>
+        </w:rPr>
+      </w:r>
+    </w:p>
+    <w:p>
+      <w:pPr>
+        <w:spacing w:line="240" w:lineRule="auto"/>
+        <w:contextualSpacing w:val="0"/>
+        <w:rPr>
+          <w:rFonts w:ascii="Liberation Serif" w:cs="Liberation Serif" w:eastAsia="Liberation Serif" w:hAnsi="Liberation Serif"/>
+          <w:sz w:val="24"/>
+          <w:szCs w:val="24"/>
+        </w:rPr>
+      </w:pPr>
+      <w:r>
+        <w:rPr>
+          <w:rtl w:val="0"/>
+        </w:rPr>
+      </w:r>
+    </w:p>
+    <w:p>
+      <w:pPr>
+        <w:spacing w:line="240" w:lineRule="auto"/>
+        <w:contextualSpacing w:val="0"/>
+        <w:rPr>
+          <w:rFonts w:ascii="Liberation Serif" w:cs="Liberation Serif" w:eastAsia="Liberation Serif" w:hAnsi="Liberation Serif"/>
+          <w:sz w:val="24"/>
+          <w:szCs w:val="24"/>
+        </w:rPr>
+      </w:pPr>
+      <w:r>
+        <w:rPr>
+          <w:rtl w:val="0"/>
+        </w:rPr>
+      </w:r>
+    </w:p>
+    <w:p>
+      <w:pPr>
+        <w:spacing w:line="240" w:lineRule="auto"/>
+        <w:contextualSpacing w:val="0"/>
+        <w:rPr>
+          <w:rFonts w:ascii="Liberation Serif" w:cs="Liberation Serif" w:eastAsia="Liberation Serif" w:hAnsi="Liberation Serif"/>
+          <w:sz w:val="24"/>
+          <w:szCs w:val="24"/>
+        </w:rPr>
+      </w:pPr>
+      <w:r>
+        <w:rPr>
+          <w:rtl w:val="0"/>
+        </w:rPr>
+      </w:r>
+    </w:p>
+    <w:p>
+      <w:pPr>
+        <w:spacing w:line="240" w:lineRule="auto"/>
+        <w:contextualSpacing w:val="0"/>
+        <w:rPr>
+          <w:rFonts w:ascii="Liberation Serif" w:cs="Liberation Serif" w:eastAsia="Liberation Serif" w:hAnsi="Liberation Serif"/>
+          <w:sz w:val="24"/>
+          <w:szCs w:val="24"/>
+        </w:rPr>
+      </w:pPr>
+      <w:r>
+        <w:rPr>
+          <w:rtl w:val="0"/>
+        </w:rPr>
+      </w:r>
+    </w:p>
+    <w:p>
+      <w:pPr>
+        <w:spacing w:line="240" w:lineRule="auto"/>
+        <w:contextualSpacing w:val="0"/>
+        <w:rPr>
+          <w:rFonts w:ascii="Liberation Serif" w:cs="Liberation Serif" w:eastAsia="Liberation Serif" w:hAnsi="Liberation Serif"/>
+          <w:sz w:val="24"/>
+          <w:szCs w:val="24"/>
+        </w:rPr>
+      </w:pPr>
+      <w:r>
+        <w:rPr>
+          <w:rtl w:val="0"/>
+        </w:rPr>
+      </w:r>
+    </w:p>
+    <w:p>
+      <w:pPr>
+        <w:spacing w:line="240" w:lineRule="auto"/>
+        <w:contextualSpacing w:val="0"/>
+        <w:rPr>
+          <w:rFonts w:ascii="Liberation Serif" w:cs="Liberation Serif" w:eastAsia="Liberation Serif" w:hAnsi="Liberation Serif"/>
+          <w:sz w:val="24"/>
+          <w:szCs w:val="24"/>
+        </w:rPr>
+      </w:pPr>
+      <w:r>
+        <w:rPr>
+          <w:rtl w:val="0"/>
+        </w:rPr>
+      </w:r>
+    </w:p>
+    <w:p>
+      <w:pPr>
+        <w:spacing w:line="240" w:lineRule="auto"/>
+        <w:contextualSpacing w:val="0"/>
+        <w:rPr>
+          <w:rFonts w:ascii="Liberation Serif" w:cs="Liberation Serif" w:eastAsia="Liberation Serif" w:hAnsi="Liberation Serif"/>
+          <w:sz w:val="24"/>
+          <w:szCs w:val="24"/>
+        </w:rPr>
+      </w:pPr>
+      <w:r>
+        <w:rPr>
+          <w:rtl w:val="0"/>
+        </w:rPr>
+      </w:r>
+    </w:p>
+    <w:p>
+      <w:pPr>
+        <w:spacing w:line="240" w:lineRule="auto"/>
+        <w:contextualSpacing w:val="0"/>
+        <w:rPr>
+          <w:rFonts w:ascii="Liberation Serif" w:cs="Liberation Serif" w:eastAsia="Liberation Serif" w:hAnsi="Liberation Serif"/>
+          <w:sz w:val="24"/>
+          <w:szCs w:val="24"/>
+        </w:rPr>
+      </w:pPr>
+      <w:r>
+        <w:rPr>
+          <w:rtl w:val="0"/>
+        </w:rPr>
+      </w:r>
+    </w:p>
+    <w:p>
+      <w:pPr>
+        <w:spacing w:line="240" w:lineRule="auto"/>
+        <w:contextualSpacing w:val="0"/>
+        <w:rPr>
+          <w:rFonts w:ascii="Liberation Serif" w:cs="Liberation Serif" w:eastAsia="Liberation Serif" w:hAnsi="Liberation Serif"/>
+          <w:sz w:val="24"/>
+          <w:szCs w:val="24"/>
+        </w:rPr>
+      </w:pPr>
+      <w:r>
+        <w:rPr>
+          <w:rtl w:val="0"/>
+        </w:rPr>
+      </w:r>
+    </w:p>
+    <w:p>
+      <w:pPr>
+        <w:spacing w:line="240" w:lineRule="auto"/>
+        <w:contextualSpacing w:val="0"/>
+        <w:rPr>
+          <w:rFonts w:ascii="Liberation Serif" w:cs="Liberation Serif" w:eastAsia="Liberation Serif" w:hAnsi="Liberation Serif"/>
+          <w:sz w:val="24"/>
+          <w:szCs w:val="24"/>
+        </w:rPr>
+      </w:pPr>
+      <w:r>
+        <w:rPr>
+          <w:rtl w:val="0"/>
+        </w:rPr>
       </w:r>
     </w:p>
     <w:p>
@@ -1523,67 +1781,107 @@
           <w:szCs w:val="24"/>
           <w:rtl w:val="0"/>
         </w:rPr>
-        <w:t xml:space="preserve">1.Parent clicks on Login button.</w:t>
-      </w:r>
-    </w:p>
-    <w:p>
-      <w:pPr>
-        <w:spacing w:line="240" w:lineRule="auto"/>
-        <w:contextualSpacing w:val="0"/>
-        <w:rPr>
-          <w:rFonts w:ascii="Liberation Serif" w:cs="Liberation Serif" w:eastAsia="Liberation Serif" w:hAnsi="Liberation Serif"/>
-          <w:sz w:val="24"/>
-          <w:szCs w:val="24"/>
-        </w:rPr>
-      </w:pPr>
-      <w:r>
-        <w:rPr>
-          <w:rFonts w:ascii="Liberation Serif" w:cs="Liberation Serif" w:eastAsia="Liberation Serif" w:hAnsi="Liberation Serif"/>
-          <w:sz w:val="24"/>
-          <w:szCs w:val="24"/>
-          <w:rtl w:val="0"/>
-        </w:rPr>
-        <w:t xml:space="preserve">2.Parent fills in a login form.</w:t>
-      </w:r>
-    </w:p>
-    <w:p>
-      <w:pPr>
-        <w:spacing w:line="240" w:lineRule="auto"/>
-        <w:contextualSpacing w:val="0"/>
-        <w:rPr>
-          <w:rFonts w:ascii="Liberation Serif" w:cs="Liberation Serif" w:eastAsia="Liberation Serif" w:hAnsi="Liberation Serif"/>
-          <w:sz w:val="24"/>
-          <w:szCs w:val="24"/>
-        </w:rPr>
-      </w:pPr>
-      <w:r>
-        <w:rPr>
-          <w:rFonts w:ascii="Liberation Serif" w:cs="Liberation Serif" w:eastAsia="Liberation Serif" w:hAnsi="Liberation Serif"/>
-          <w:sz w:val="24"/>
-          <w:szCs w:val="24"/>
-          <w:rtl w:val="0"/>
-        </w:rPr>
-        <w:t xml:space="preserve">3.Parent clicks Login button.</w:t>
-      </w:r>
-    </w:p>
-    <w:p>
-      <w:pPr>
-        <w:spacing w:line="240" w:lineRule="auto"/>
-        <w:contextualSpacing w:val="0"/>
-        <w:rPr>
-          <w:rFonts w:ascii="Liberation Serif" w:cs="Liberation Serif" w:eastAsia="Liberation Serif" w:hAnsi="Liberation Serif"/>
-          <w:sz w:val="24"/>
-          <w:szCs w:val="24"/>
-        </w:rPr>
-      </w:pPr>
-      <w:r>
-        <w:rPr>
-          <w:rFonts w:ascii="Liberation Serif" w:cs="Liberation Serif" w:eastAsia="Liberation Serif" w:hAnsi="Liberation Serif"/>
-          <w:sz w:val="24"/>
-          <w:szCs w:val="24"/>
-          <w:rtl w:val="0"/>
-        </w:rPr>
-        <w:t xml:space="preserve">4.Parent is logged in. Dashboard is displayed.</w:t>
+        <w:t xml:space="preserve">1.Parent clicks on Login tab.</w:t>
+      </w:r>
+    </w:p>
+    <w:p>
+      <w:pPr>
+        <w:spacing w:line="240" w:lineRule="auto"/>
+        <w:contextualSpacing w:val="0"/>
+        <w:rPr>
+          <w:rFonts w:ascii="Liberation Serif" w:cs="Liberation Serif" w:eastAsia="Liberation Serif" w:hAnsi="Liberation Serif"/>
+          <w:sz w:val="24"/>
+          <w:szCs w:val="24"/>
+        </w:rPr>
+      </w:pPr>
+      <w:r>
+        <w:rPr>
+          <w:rFonts w:ascii="Liberation Serif" w:cs="Liberation Serif" w:eastAsia="Liberation Serif" w:hAnsi="Liberation Serif"/>
+          <w:sz w:val="24"/>
+          <w:szCs w:val="24"/>
+          <w:rtl w:val="0"/>
+        </w:rPr>
+        <w:t xml:space="preserve">2.System shows login form.</w:t>
+      </w:r>
+    </w:p>
+    <w:p>
+      <w:pPr>
+        <w:spacing w:line="240" w:lineRule="auto"/>
+        <w:contextualSpacing w:val="0"/>
+        <w:rPr>
+          <w:rFonts w:ascii="Liberation Serif" w:cs="Liberation Serif" w:eastAsia="Liberation Serif" w:hAnsi="Liberation Serif"/>
+          <w:sz w:val="24"/>
+          <w:szCs w:val="24"/>
+        </w:rPr>
+      </w:pPr>
+      <w:r>
+        <w:rPr>
+          <w:rFonts w:ascii="Liberation Serif" w:cs="Liberation Serif" w:eastAsia="Liberation Serif" w:hAnsi="Liberation Serif"/>
+          <w:sz w:val="24"/>
+          <w:szCs w:val="24"/>
+          <w:rtl w:val="0"/>
+        </w:rPr>
+        <w:t xml:space="preserve">3.Parent fills in a login form.</w:t>
+      </w:r>
+    </w:p>
+    <w:p>
+      <w:pPr>
+        <w:spacing w:line="240" w:lineRule="auto"/>
+        <w:contextualSpacing w:val="0"/>
+        <w:rPr>
+          <w:rFonts w:ascii="Liberation Serif" w:cs="Liberation Serif" w:eastAsia="Liberation Serif" w:hAnsi="Liberation Serif"/>
+          <w:sz w:val="24"/>
+          <w:szCs w:val="24"/>
+        </w:rPr>
+      </w:pPr>
+      <w:r>
+        <w:rPr>
+          <w:rFonts w:ascii="Liberation Serif" w:cs="Liberation Serif" w:eastAsia="Liberation Serif" w:hAnsi="Liberation Serif"/>
+          <w:sz w:val="24"/>
+          <w:szCs w:val="24"/>
+          <w:rtl w:val="0"/>
+        </w:rPr>
+        <w:t xml:space="preserve">4.Parent clicks Login button.</w:t>
+      </w:r>
+    </w:p>
+    <w:p>
+      <w:pPr>
+        <w:spacing w:line="240" w:lineRule="auto"/>
+        <w:contextualSpacing w:val="0"/>
+        <w:rPr>
+          <w:rFonts w:ascii="Liberation Serif" w:cs="Liberation Serif" w:eastAsia="Liberation Serif" w:hAnsi="Liberation Serif"/>
+          <w:sz w:val="24"/>
+          <w:szCs w:val="24"/>
+        </w:rPr>
+      </w:pPr>
+      <w:r>
+        <w:rPr>
+          <w:rFonts w:ascii="Liberation Serif" w:cs="Liberation Serif" w:eastAsia="Liberation Serif" w:hAnsi="Liberation Serif"/>
+          <w:sz w:val="24"/>
+          <w:szCs w:val="24"/>
+          <w:rtl w:val="0"/>
+        </w:rPr>
+        <w:t xml:space="preserve">5.System signs in parent and redirect him to dashboard.</w:t>
+      </w:r>
+    </w:p>
+    <w:p>
+      <w:pPr>
+        <w:spacing w:line="240" w:lineRule="auto"/>
+        <w:contextualSpacing w:val="0"/>
+        <w:rPr>
+          <w:rFonts w:ascii="Liberation Serif" w:cs="Liberation Serif" w:eastAsia="Liberation Serif" w:hAnsi="Liberation Serif"/>
+          <w:sz w:val="24"/>
+          <w:szCs w:val="24"/>
+        </w:rPr>
+      </w:pPr>
+      <w:r>
+        <w:rPr>
+          <w:rFonts w:ascii="Liberation Serif" w:cs="Liberation Serif" w:eastAsia="Liberation Serif" w:hAnsi="Liberation Serif"/>
+          <w:sz w:val="24"/>
+          <w:szCs w:val="24"/>
+          <w:rtl w:val="0"/>
+        </w:rPr>
+        <w:t xml:space="preserve">6.Parent is logged in. Dashboard is displayed.</w:t>
       </w:r>
     </w:p>
     <w:p>
@@ -1663,16 +1961,7 @@
           <w:szCs w:val="24"/>
           <w:rtl w:val="0"/>
         </w:rPr>
-        <w:t xml:space="preserve">3</w:t>
-      </w:r>
-      <w:r>
-        <w:rPr>
-          <w:rFonts w:ascii="Liberation Serif" w:cs="Liberation Serif" w:eastAsia="Liberation Serif" w:hAnsi="Liberation Serif"/>
-          <w:sz w:val="24"/>
-          <w:szCs w:val="24"/>
-          <w:rtl w:val="0"/>
-        </w:rPr>
-        <w:t xml:space="preserve">a.1.Step 2.</w:t>
+        <w:t xml:space="preserve">3a.1.Step 2.</w:t>
       </w:r>
     </w:p>
     <w:p>
@@ -1752,16 +2041,7 @@
           <w:szCs w:val="24"/>
           <w:rtl w:val="0"/>
         </w:rPr>
-        <w:t xml:space="preserve">1</w:t>
-      </w:r>
-      <w:r>
-        <w:rPr>
-          <w:rFonts w:ascii="Liberation Serif" w:cs="Liberation Serif" w:eastAsia="Liberation Serif" w:hAnsi="Liberation Serif"/>
-          <w:sz w:val="24"/>
-          <w:szCs w:val="24"/>
-          <w:rtl w:val="0"/>
-        </w:rPr>
-        <w:t xml:space="preserve">a.1.Parent is redirected to GoogleOAuth.</w:t>
+        <w:t xml:space="preserve">1a.1.Parent is redirected to GoogleOAuth.</w:t>
       </w:r>
     </w:p>
     <w:p>
@@ -1782,6 +2062,230 @@
           <w:rtl w:val="0"/>
         </w:rPr>
         <w:t xml:space="preserve">1a.2.Parent is logged in. Dashboard is displayed. </w:t>
+      </w:r>
+    </w:p>
+    <w:p>
+      <w:pPr>
+        <w:spacing w:line="240" w:lineRule="auto"/>
+        <w:contextualSpacing w:val="0"/>
+        <w:rPr>
+          <w:rFonts w:ascii="Liberation Serif" w:cs="Liberation Serif" w:eastAsia="Liberation Serif" w:hAnsi="Liberation Serif"/>
+          <w:sz w:val="24"/>
+          <w:szCs w:val="24"/>
+        </w:rPr>
+      </w:pPr>
+      <w:r>
+        <w:rPr>
+          <w:rtl w:val="0"/>
+        </w:rPr>
+      </w:r>
+    </w:p>
+    <w:p>
+      <w:pPr>
+        <w:spacing w:line="240" w:lineRule="auto"/>
+        <w:contextualSpacing w:val="0"/>
+        <w:rPr>
+          <w:rFonts w:ascii="Liberation Serif" w:cs="Liberation Serif" w:eastAsia="Liberation Serif" w:hAnsi="Liberation Serif"/>
+          <w:sz w:val="24"/>
+          <w:szCs w:val="24"/>
+        </w:rPr>
+      </w:pPr>
+      <w:r>
+        <w:rPr>
+          <w:rtl w:val="0"/>
+        </w:rPr>
+      </w:r>
+    </w:p>
+    <w:p>
+      <w:pPr>
+        <w:spacing w:line="240" w:lineRule="auto"/>
+        <w:contextualSpacing w:val="0"/>
+        <w:rPr>
+          <w:rFonts w:ascii="Liberation Serif" w:cs="Liberation Serif" w:eastAsia="Liberation Serif" w:hAnsi="Liberation Serif"/>
+          <w:sz w:val="24"/>
+          <w:szCs w:val="24"/>
+        </w:rPr>
+      </w:pPr>
+      <w:r>
+        <w:rPr>
+          <w:rtl w:val="0"/>
+        </w:rPr>
+      </w:r>
+    </w:p>
+    <w:p>
+      <w:pPr>
+        <w:spacing w:line="240" w:lineRule="auto"/>
+        <w:contextualSpacing w:val="0"/>
+        <w:rPr>
+          <w:rFonts w:ascii="Liberation Serif" w:cs="Liberation Serif" w:eastAsia="Liberation Serif" w:hAnsi="Liberation Serif"/>
+          <w:sz w:val="24"/>
+          <w:szCs w:val="24"/>
+        </w:rPr>
+      </w:pPr>
+      <w:r>
+        <w:rPr>
+          <w:rtl w:val="0"/>
+        </w:rPr>
+      </w:r>
+    </w:p>
+    <w:p>
+      <w:pPr>
+        <w:spacing w:line="240" w:lineRule="auto"/>
+        <w:contextualSpacing w:val="0"/>
+        <w:rPr>
+          <w:rFonts w:ascii="Liberation Serif" w:cs="Liberation Serif" w:eastAsia="Liberation Serif" w:hAnsi="Liberation Serif"/>
+          <w:sz w:val="24"/>
+          <w:szCs w:val="24"/>
+        </w:rPr>
+      </w:pPr>
+      <w:r>
+        <w:rPr>
+          <w:rtl w:val="0"/>
+        </w:rPr>
+      </w:r>
+    </w:p>
+    <w:p>
+      <w:pPr>
+        <w:spacing w:line="240" w:lineRule="auto"/>
+        <w:contextualSpacing w:val="0"/>
+        <w:rPr>
+          <w:rFonts w:ascii="Liberation Serif" w:cs="Liberation Serif" w:eastAsia="Liberation Serif" w:hAnsi="Liberation Serif"/>
+          <w:sz w:val="24"/>
+          <w:szCs w:val="24"/>
+        </w:rPr>
+      </w:pPr>
+      <w:r>
+        <w:rPr>
+          <w:rtl w:val="0"/>
+        </w:rPr>
+      </w:r>
+    </w:p>
+    <w:p>
+      <w:pPr>
+        <w:spacing w:line="240" w:lineRule="auto"/>
+        <w:contextualSpacing w:val="0"/>
+        <w:rPr>
+          <w:rFonts w:ascii="Liberation Serif" w:cs="Liberation Serif" w:eastAsia="Liberation Serif" w:hAnsi="Liberation Serif"/>
+          <w:sz w:val="24"/>
+          <w:szCs w:val="24"/>
+        </w:rPr>
+      </w:pPr>
+      <w:r>
+        <w:rPr>
+          <w:rtl w:val="0"/>
+        </w:rPr>
+      </w:r>
+    </w:p>
+    <w:p>
+      <w:pPr>
+        <w:spacing w:line="240" w:lineRule="auto"/>
+        <w:contextualSpacing w:val="0"/>
+        <w:rPr>
+          <w:rFonts w:ascii="Liberation Serif" w:cs="Liberation Serif" w:eastAsia="Liberation Serif" w:hAnsi="Liberation Serif"/>
+          <w:sz w:val="24"/>
+          <w:szCs w:val="24"/>
+        </w:rPr>
+      </w:pPr>
+      <w:r>
+        <w:rPr>
+          <w:rtl w:val="0"/>
+        </w:rPr>
+      </w:r>
+    </w:p>
+    <w:p>
+      <w:pPr>
+        <w:spacing w:line="240" w:lineRule="auto"/>
+        <w:contextualSpacing w:val="0"/>
+        <w:rPr>
+          <w:rFonts w:ascii="Liberation Serif" w:cs="Liberation Serif" w:eastAsia="Liberation Serif" w:hAnsi="Liberation Serif"/>
+          <w:sz w:val="24"/>
+          <w:szCs w:val="24"/>
+        </w:rPr>
+      </w:pPr>
+      <w:r>
+        <w:rPr>
+          <w:rtl w:val="0"/>
+        </w:rPr>
+      </w:r>
+    </w:p>
+    <w:p>
+      <w:pPr>
+        <w:spacing w:line="240" w:lineRule="auto"/>
+        <w:contextualSpacing w:val="0"/>
+        <w:rPr>
+          <w:rFonts w:ascii="Liberation Serif" w:cs="Liberation Serif" w:eastAsia="Liberation Serif" w:hAnsi="Liberation Serif"/>
+          <w:sz w:val="24"/>
+          <w:szCs w:val="24"/>
+        </w:rPr>
+      </w:pPr>
+      <w:r>
+        <w:rPr>
+          <w:rtl w:val="0"/>
+        </w:rPr>
+      </w:r>
+    </w:p>
+    <w:p>
+      <w:pPr>
+        <w:spacing w:line="240" w:lineRule="auto"/>
+        <w:contextualSpacing w:val="0"/>
+        <w:rPr>
+          <w:rFonts w:ascii="Liberation Serif" w:cs="Liberation Serif" w:eastAsia="Liberation Serif" w:hAnsi="Liberation Serif"/>
+          <w:sz w:val="24"/>
+          <w:szCs w:val="24"/>
+        </w:rPr>
+      </w:pPr>
+      <w:r>
+        <w:rPr>
+          <w:rtl w:val="0"/>
+        </w:rPr>
+      </w:r>
+    </w:p>
+    <w:p>
+      <w:pPr>
+        <w:spacing w:line="240" w:lineRule="auto"/>
+        <w:contextualSpacing w:val="0"/>
+        <w:rPr>
+          <w:rFonts w:ascii="Liberation Serif" w:cs="Liberation Serif" w:eastAsia="Liberation Serif" w:hAnsi="Liberation Serif"/>
+          <w:sz w:val="24"/>
+          <w:szCs w:val="24"/>
+        </w:rPr>
+      </w:pPr>
+      <w:r>
+        <w:rPr>
+          <w:rtl w:val="0"/>
+        </w:rPr>
+      </w:r>
+    </w:p>
+    <w:p>
+      <w:pPr>
+        <w:spacing w:line="240" w:lineRule="auto"/>
+        <w:contextualSpacing w:val="0"/>
+        <w:rPr>
+          <w:rFonts w:ascii="Liberation Serif" w:cs="Liberation Serif" w:eastAsia="Liberation Serif" w:hAnsi="Liberation Serif"/>
+          <w:sz w:val="24"/>
+          <w:szCs w:val="24"/>
+        </w:rPr>
+      </w:pPr>
+      <w:r>
+        <w:rPr>
+          <w:rtl w:val="0"/>
+        </w:rPr>
+      </w:r>
+    </w:p>
+    <w:p>
+      <w:pPr>
+        <w:spacing w:line="240" w:lineRule="auto"/>
+        <w:contextualSpacing w:val="0"/>
+        <w:rPr>
+          <w:rFonts w:ascii="Liberation Serif" w:cs="Liberation Serif" w:eastAsia="Liberation Serif" w:hAnsi="Liberation Serif"/>
+          <w:sz w:val="24"/>
+          <w:szCs w:val="24"/>
+        </w:rPr>
+      </w:pPr>
+      <w:r>
+        <w:rPr>
+          <w:rtl w:val="0"/>
+        </w:rPr>
       </w:r>
     </w:p>
     <w:p>
@@ -2385,115 +2889,393 @@
           <w:szCs w:val="24"/>
           <w:rtl w:val="0"/>
         </w:rPr>
-        <w:t xml:space="preserve">2.Parent types name of area and chooses icon for area.</w:t>
-      </w:r>
-    </w:p>
-    <w:p>
-      <w:pPr>
-        <w:spacing w:line="240" w:lineRule="auto"/>
-        <w:contextualSpacing w:val="0"/>
-        <w:rPr>
-          <w:rFonts w:ascii="Liberation Serif" w:cs="Liberation Serif" w:eastAsia="Liberation Serif" w:hAnsi="Liberation Serif"/>
-          <w:sz w:val="24"/>
-          <w:szCs w:val="24"/>
-        </w:rPr>
-      </w:pPr>
-      <w:r>
-        <w:rPr>
-          <w:rFonts w:ascii="Liberation Serif" w:cs="Liberation Serif" w:eastAsia="Liberation Serif" w:hAnsi="Liberation Serif"/>
-          <w:sz w:val="24"/>
-          <w:szCs w:val="24"/>
-          <w:rtl w:val="0"/>
-        </w:rPr>
-        <w:t xml:space="preserve">3.Parent types address of location.</w:t>
-      </w:r>
-    </w:p>
-    <w:p>
-      <w:pPr>
-        <w:spacing w:line="240" w:lineRule="auto"/>
-        <w:contextualSpacing w:val="0"/>
-        <w:rPr>
-          <w:rFonts w:ascii="Liberation Serif" w:cs="Liberation Serif" w:eastAsia="Liberation Serif" w:hAnsi="Liberation Serif"/>
-          <w:sz w:val="24"/>
-          <w:szCs w:val="24"/>
-        </w:rPr>
-      </w:pPr>
-      <w:r>
-        <w:rPr>
-          <w:rFonts w:ascii="Liberation Serif" w:cs="Liberation Serif" w:eastAsia="Liberation Serif" w:hAnsi="Liberation Serif"/>
-          <w:sz w:val="24"/>
-          <w:szCs w:val="24"/>
-          <w:rtl w:val="0"/>
-        </w:rPr>
-        <w:t xml:space="preserve">4.Parent sets radius of area.</w:t>
-      </w:r>
-    </w:p>
-    <w:p>
-      <w:pPr>
-        <w:spacing w:line="240" w:lineRule="auto"/>
-        <w:contextualSpacing w:val="0"/>
-        <w:rPr>
-          <w:rFonts w:ascii="Liberation Serif" w:cs="Liberation Serif" w:eastAsia="Liberation Serif" w:hAnsi="Liberation Serif"/>
-          <w:sz w:val="24"/>
-          <w:szCs w:val="24"/>
-        </w:rPr>
-      </w:pPr>
-      <w:r>
-        <w:rPr>
-          <w:rFonts w:ascii="Liberation Serif" w:cs="Liberation Serif" w:eastAsia="Liberation Serif" w:hAnsi="Liberation Serif"/>
-          <w:sz w:val="24"/>
-          <w:szCs w:val="24"/>
-          <w:rtl w:val="0"/>
-        </w:rPr>
-        <w:t xml:space="preserve">5.Parent adds child/children.</w:t>
-      </w:r>
-    </w:p>
-    <w:p>
-      <w:pPr>
-        <w:spacing w:line="240" w:lineRule="auto"/>
-        <w:contextualSpacing w:val="0"/>
-        <w:rPr>
-          <w:rFonts w:ascii="Liberation Serif" w:cs="Liberation Serif" w:eastAsia="Liberation Serif" w:hAnsi="Liberation Serif"/>
-          <w:sz w:val="24"/>
-          <w:szCs w:val="24"/>
-        </w:rPr>
-      </w:pPr>
-      <w:r>
-        <w:rPr>
-          <w:rFonts w:ascii="Liberation Serif" w:cs="Liberation Serif" w:eastAsia="Liberation Serif" w:hAnsi="Liberation Serif"/>
-          <w:sz w:val="24"/>
-          <w:szCs w:val="24"/>
-          <w:rtl w:val="0"/>
-        </w:rPr>
-        <w:t xml:space="preserve">6.Parent saves changes.</w:t>
-      </w:r>
-    </w:p>
-    <w:p>
-      <w:pPr>
-        <w:spacing w:line="240" w:lineRule="auto"/>
-        <w:contextualSpacing w:val="0"/>
-        <w:rPr>
-          <w:rFonts w:ascii="Liberation Serif" w:cs="Liberation Serif" w:eastAsia="Liberation Serif" w:hAnsi="Liberation Serif"/>
-          <w:sz w:val="24"/>
-          <w:szCs w:val="24"/>
-        </w:rPr>
-      </w:pPr>
-      <w:r>
-        <w:rPr>
-          <w:rFonts w:ascii="Liberation Serif" w:cs="Liberation Serif" w:eastAsia="Liberation Serif" w:hAnsi="Liberation Serif"/>
-          <w:sz w:val="24"/>
-          <w:szCs w:val="24"/>
-          <w:rtl w:val="0"/>
-        </w:rPr>
-        <w:t xml:space="preserve">7.Area is created and displayed in list of areas</w:t>
-      </w:r>
-    </w:p>
-    <w:p>
-      <w:pPr>
-        <w:spacing w:line="240" w:lineRule="auto"/>
-        <w:contextualSpacing w:val="0"/>
-        <w:rPr>
-          <w:rFonts w:ascii="Liberation Serif" w:cs="Liberation Serif" w:eastAsia="Liberation Serif" w:hAnsi="Liberation Serif"/>
+        <w:t xml:space="preserve">2.System shows form for creating area.</w:t>
+      </w:r>
+    </w:p>
+    <w:p>
+      <w:pPr>
+        <w:spacing w:line="240" w:lineRule="auto"/>
+        <w:contextualSpacing w:val="0"/>
+        <w:rPr>
+          <w:rFonts w:ascii="Liberation Serif" w:cs="Liberation Serif" w:eastAsia="Liberation Serif" w:hAnsi="Liberation Serif"/>
+          <w:sz w:val="24"/>
+          <w:szCs w:val="24"/>
+        </w:rPr>
+      </w:pPr>
+      <w:r>
+        <w:rPr>
+          <w:rFonts w:ascii="Liberation Serif" w:cs="Liberation Serif" w:eastAsia="Liberation Serif" w:hAnsi="Liberation Serif"/>
+          <w:sz w:val="24"/>
+          <w:szCs w:val="24"/>
+          <w:rtl w:val="0"/>
+        </w:rPr>
+        <w:t xml:space="preserve">3.Parent types name of area and chooses icon for area.</w:t>
+      </w:r>
+    </w:p>
+    <w:p>
+      <w:pPr>
+        <w:spacing w:line="240" w:lineRule="auto"/>
+        <w:contextualSpacing w:val="0"/>
+        <w:rPr>
+          <w:rFonts w:ascii="Liberation Serif" w:cs="Liberation Serif" w:eastAsia="Liberation Serif" w:hAnsi="Liberation Serif"/>
+          <w:sz w:val="24"/>
+          <w:szCs w:val="24"/>
+        </w:rPr>
+      </w:pPr>
+      <w:r>
+        <w:rPr>
+          <w:rFonts w:ascii="Liberation Serif" w:cs="Liberation Serif" w:eastAsia="Liberation Serif" w:hAnsi="Liberation Serif"/>
+          <w:sz w:val="24"/>
+          <w:szCs w:val="24"/>
+          <w:rtl w:val="0"/>
+        </w:rPr>
+        <w:t xml:space="preserve">4.Parent types address of location.</w:t>
+      </w:r>
+    </w:p>
+    <w:p>
+      <w:pPr>
+        <w:spacing w:line="240" w:lineRule="auto"/>
+        <w:contextualSpacing w:val="0"/>
+        <w:rPr>
+          <w:rFonts w:ascii="Liberation Serif" w:cs="Liberation Serif" w:eastAsia="Liberation Serif" w:hAnsi="Liberation Serif"/>
+          <w:sz w:val="24"/>
+          <w:szCs w:val="24"/>
+        </w:rPr>
+      </w:pPr>
+      <w:r>
+        <w:rPr>
+          <w:rFonts w:ascii="Liberation Serif" w:cs="Liberation Serif" w:eastAsia="Liberation Serif" w:hAnsi="Liberation Serif"/>
+          <w:sz w:val="24"/>
+          <w:szCs w:val="24"/>
+          <w:rtl w:val="0"/>
+        </w:rPr>
+        <w:t xml:space="preserve">5.Parent sets radius of area.</w:t>
+      </w:r>
+    </w:p>
+    <w:p>
+      <w:pPr>
+        <w:spacing w:line="240" w:lineRule="auto"/>
+        <w:contextualSpacing w:val="0"/>
+        <w:rPr>
+          <w:rFonts w:ascii="Liberation Serif" w:cs="Liberation Serif" w:eastAsia="Liberation Serif" w:hAnsi="Liberation Serif"/>
+          <w:sz w:val="24"/>
+          <w:szCs w:val="24"/>
+        </w:rPr>
+      </w:pPr>
+      <w:r>
+        <w:rPr>
+          <w:rFonts w:ascii="Liberation Serif" w:cs="Liberation Serif" w:eastAsia="Liberation Serif" w:hAnsi="Liberation Serif"/>
+          <w:sz w:val="24"/>
+          <w:szCs w:val="24"/>
+          <w:rtl w:val="0"/>
+        </w:rPr>
+        <w:t xml:space="preserve">6.Parent adds child/children.</w:t>
+      </w:r>
+    </w:p>
+    <w:p>
+      <w:pPr>
+        <w:spacing w:line="240" w:lineRule="auto"/>
+        <w:contextualSpacing w:val="0"/>
+        <w:rPr>
+          <w:rFonts w:ascii="Liberation Serif" w:cs="Liberation Serif" w:eastAsia="Liberation Serif" w:hAnsi="Liberation Serif"/>
+          <w:sz w:val="24"/>
+          <w:szCs w:val="24"/>
+        </w:rPr>
+      </w:pPr>
+      <w:r>
+        <w:rPr>
+          <w:rFonts w:ascii="Liberation Serif" w:cs="Liberation Serif" w:eastAsia="Liberation Serif" w:hAnsi="Liberation Serif"/>
+          <w:sz w:val="24"/>
+          <w:szCs w:val="24"/>
+          <w:rtl w:val="0"/>
+        </w:rPr>
+        <w:t xml:space="preserve">7.Parent clicks save button.</w:t>
+      </w:r>
+    </w:p>
+    <w:p>
+      <w:pPr>
+        <w:spacing w:line="240" w:lineRule="auto"/>
+        <w:contextualSpacing w:val="0"/>
+        <w:rPr>
+          <w:rFonts w:ascii="Liberation Serif" w:cs="Liberation Serif" w:eastAsia="Liberation Serif" w:hAnsi="Liberation Serif"/>
+          <w:sz w:val="24"/>
+          <w:szCs w:val="24"/>
+        </w:rPr>
+      </w:pPr>
+      <w:r>
+        <w:rPr>
+          <w:rFonts w:ascii="Liberation Serif" w:cs="Liberation Serif" w:eastAsia="Liberation Serif" w:hAnsi="Liberation Serif"/>
+          <w:sz w:val="24"/>
+          <w:szCs w:val="24"/>
+          <w:rtl w:val="0"/>
+        </w:rPr>
+        <w:t xml:space="preserve">8.System creates area and closes form.</w:t>
+      </w:r>
+    </w:p>
+    <w:p>
+      <w:pPr>
+        <w:spacing w:line="240" w:lineRule="auto"/>
+        <w:contextualSpacing w:val="0"/>
+        <w:rPr>
+          <w:rFonts w:ascii="Liberation Serif" w:cs="Liberation Serif" w:eastAsia="Liberation Serif" w:hAnsi="Liberation Serif"/>
+          <w:sz w:val="24"/>
+          <w:szCs w:val="24"/>
+        </w:rPr>
+      </w:pPr>
+      <w:r>
+        <w:rPr>
+          <w:rFonts w:ascii="Liberation Serif" w:cs="Liberation Serif" w:eastAsia="Liberation Serif" w:hAnsi="Liberation Serif"/>
+          <w:sz w:val="24"/>
+          <w:szCs w:val="24"/>
+          <w:rtl w:val="0"/>
+        </w:rPr>
+        <w:t xml:space="preserve">9.Area is created and displayed in list of areas.</w:t>
+      </w:r>
+    </w:p>
+    <w:p>
+      <w:pPr>
+        <w:spacing w:line="240" w:lineRule="auto"/>
+        <w:contextualSpacing w:val="0"/>
+        <w:rPr>
+          <w:rFonts w:ascii="Liberation Serif" w:cs="Liberation Serif" w:eastAsia="Liberation Serif" w:hAnsi="Liberation Serif"/>
+          <w:sz w:val="24"/>
+          <w:szCs w:val="24"/>
+        </w:rPr>
+      </w:pPr>
+      <w:r>
+        <w:rPr>
+          <w:rtl w:val="0"/>
+        </w:rPr>
+      </w:r>
+    </w:p>
+    <w:p>
+      <w:pPr>
+        <w:spacing w:after="140" w:line="288" w:lineRule="auto"/>
+        <w:contextualSpacing w:val="0"/>
+        <w:rPr>
+          <w:rFonts w:ascii="Liberation Serif" w:cs="Liberation Serif" w:eastAsia="Liberation Serif" w:hAnsi="Liberation Serif"/>
+          <w:b w:val="1"/>
+          <w:sz w:val="24"/>
+          <w:szCs w:val="24"/>
+        </w:rPr>
+      </w:pPr>
+      <w:r>
+        <w:rPr>
+          <w:rtl w:val="0"/>
+        </w:rPr>
+      </w:r>
+    </w:p>
+    <w:p>
+      <w:pPr>
+        <w:spacing w:after="140" w:line="288" w:lineRule="auto"/>
+        <w:contextualSpacing w:val="0"/>
+        <w:rPr>
+          <w:rFonts w:ascii="Liberation Serif" w:cs="Liberation Serif" w:eastAsia="Liberation Serif" w:hAnsi="Liberation Serif"/>
+          <w:b w:val="1"/>
+          <w:sz w:val="24"/>
+          <w:szCs w:val="24"/>
+        </w:rPr>
+      </w:pPr>
+      <w:r>
+        <w:rPr>
+          <w:rtl w:val="0"/>
+        </w:rPr>
+      </w:r>
+    </w:p>
+    <w:p>
+      <w:pPr>
+        <w:spacing w:after="140" w:line="288" w:lineRule="auto"/>
+        <w:contextualSpacing w:val="0"/>
+        <w:rPr>
+          <w:rFonts w:ascii="Liberation Serif" w:cs="Liberation Serif" w:eastAsia="Liberation Serif" w:hAnsi="Liberation Serif"/>
+          <w:b w:val="1"/>
+          <w:sz w:val="24"/>
+          <w:szCs w:val="24"/>
+        </w:rPr>
+      </w:pPr>
+      <w:r>
+        <w:rPr>
+          <w:rtl w:val="0"/>
+        </w:rPr>
+      </w:r>
+    </w:p>
+    <w:p>
+      <w:pPr>
+        <w:spacing w:after="140" w:line="288" w:lineRule="auto"/>
+        <w:contextualSpacing w:val="0"/>
+        <w:rPr>
+          <w:rFonts w:ascii="Liberation Serif" w:cs="Liberation Serif" w:eastAsia="Liberation Serif" w:hAnsi="Liberation Serif"/>
+          <w:b w:val="1"/>
+          <w:sz w:val="24"/>
+          <w:szCs w:val="24"/>
+        </w:rPr>
+      </w:pPr>
+      <w:r>
+        <w:rPr>
+          <w:rtl w:val="0"/>
+        </w:rPr>
+      </w:r>
+    </w:p>
+    <w:p>
+      <w:pPr>
+        <w:spacing w:after="140" w:line="288" w:lineRule="auto"/>
+        <w:contextualSpacing w:val="0"/>
+        <w:rPr>
+          <w:rFonts w:ascii="Liberation Serif" w:cs="Liberation Serif" w:eastAsia="Liberation Serif" w:hAnsi="Liberation Serif"/>
+          <w:b w:val="1"/>
+          <w:sz w:val="24"/>
+          <w:szCs w:val="24"/>
+        </w:rPr>
+      </w:pPr>
+      <w:r>
+        <w:rPr>
+          <w:rtl w:val="0"/>
+        </w:rPr>
+      </w:r>
+    </w:p>
+    <w:p>
+      <w:pPr>
+        <w:spacing w:after="140" w:line="288" w:lineRule="auto"/>
+        <w:contextualSpacing w:val="0"/>
+        <w:rPr>
+          <w:rFonts w:ascii="Liberation Serif" w:cs="Liberation Serif" w:eastAsia="Liberation Serif" w:hAnsi="Liberation Serif"/>
+          <w:b w:val="1"/>
+          <w:sz w:val="24"/>
+          <w:szCs w:val="24"/>
+        </w:rPr>
+      </w:pPr>
+      <w:r>
+        <w:rPr>
+          <w:rtl w:val="0"/>
+        </w:rPr>
+      </w:r>
+    </w:p>
+    <w:p>
+      <w:pPr>
+        <w:spacing w:after="140" w:line="288" w:lineRule="auto"/>
+        <w:contextualSpacing w:val="0"/>
+        <w:rPr>
+          <w:rFonts w:ascii="Liberation Serif" w:cs="Liberation Serif" w:eastAsia="Liberation Serif" w:hAnsi="Liberation Serif"/>
+          <w:b w:val="1"/>
+          <w:sz w:val="24"/>
+          <w:szCs w:val="24"/>
+        </w:rPr>
+      </w:pPr>
+      <w:r>
+        <w:rPr>
+          <w:rtl w:val="0"/>
+        </w:rPr>
+      </w:r>
+    </w:p>
+    <w:p>
+      <w:pPr>
+        <w:spacing w:after="140" w:line="288" w:lineRule="auto"/>
+        <w:contextualSpacing w:val="0"/>
+        <w:rPr>
+          <w:rFonts w:ascii="Liberation Serif" w:cs="Liberation Serif" w:eastAsia="Liberation Serif" w:hAnsi="Liberation Serif"/>
+          <w:b w:val="1"/>
+          <w:sz w:val="24"/>
+          <w:szCs w:val="24"/>
+        </w:rPr>
+      </w:pPr>
+      <w:r>
+        <w:rPr>
+          <w:rtl w:val="0"/>
+        </w:rPr>
+      </w:r>
+    </w:p>
+    <w:p>
+      <w:pPr>
+        <w:spacing w:after="140" w:line="288" w:lineRule="auto"/>
+        <w:contextualSpacing w:val="0"/>
+        <w:rPr>
+          <w:rFonts w:ascii="Liberation Serif" w:cs="Liberation Serif" w:eastAsia="Liberation Serif" w:hAnsi="Liberation Serif"/>
+          <w:b w:val="1"/>
+          <w:sz w:val="24"/>
+          <w:szCs w:val="24"/>
+        </w:rPr>
+      </w:pPr>
+      <w:r>
+        <w:rPr>
+          <w:rtl w:val="0"/>
+        </w:rPr>
+      </w:r>
+    </w:p>
+    <w:p>
+      <w:pPr>
+        <w:spacing w:after="140" w:line="288" w:lineRule="auto"/>
+        <w:contextualSpacing w:val="0"/>
+        <w:rPr>
+          <w:rFonts w:ascii="Liberation Serif" w:cs="Liberation Serif" w:eastAsia="Liberation Serif" w:hAnsi="Liberation Serif"/>
+          <w:b w:val="1"/>
+          <w:sz w:val="24"/>
+          <w:szCs w:val="24"/>
+        </w:rPr>
+      </w:pPr>
+      <w:r>
+        <w:rPr>
+          <w:rtl w:val="0"/>
+        </w:rPr>
+      </w:r>
+    </w:p>
+    <w:p>
+      <w:pPr>
+        <w:spacing w:after="140" w:line="288" w:lineRule="auto"/>
+        <w:contextualSpacing w:val="0"/>
+        <w:rPr>
+          <w:rFonts w:ascii="Liberation Serif" w:cs="Liberation Serif" w:eastAsia="Liberation Serif" w:hAnsi="Liberation Serif"/>
+          <w:b w:val="1"/>
+          <w:sz w:val="24"/>
+          <w:szCs w:val="24"/>
+        </w:rPr>
+      </w:pPr>
+      <w:r>
+        <w:rPr>
+          <w:rtl w:val="0"/>
+        </w:rPr>
+      </w:r>
+    </w:p>
+    <w:p>
+      <w:pPr>
+        <w:spacing w:after="140" w:line="288" w:lineRule="auto"/>
+        <w:contextualSpacing w:val="0"/>
+        <w:rPr>
+          <w:rFonts w:ascii="Liberation Serif" w:cs="Liberation Serif" w:eastAsia="Liberation Serif" w:hAnsi="Liberation Serif"/>
+          <w:b w:val="1"/>
+          <w:sz w:val="24"/>
+          <w:szCs w:val="24"/>
+        </w:rPr>
+      </w:pPr>
+      <w:r>
+        <w:rPr>
+          <w:rtl w:val="0"/>
+        </w:rPr>
+      </w:r>
+    </w:p>
+    <w:p>
+      <w:pPr>
+        <w:spacing w:after="140" w:line="288" w:lineRule="auto"/>
+        <w:contextualSpacing w:val="0"/>
+        <w:rPr>
+          <w:rFonts w:ascii="Liberation Serif" w:cs="Liberation Serif" w:eastAsia="Liberation Serif" w:hAnsi="Liberation Serif"/>
+          <w:b w:val="1"/>
+          <w:sz w:val="24"/>
+          <w:szCs w:val="24"/>
+        </w:rPr>
+      </w:pPr>
+      <w:r>
+        <w:rPr>
+          <w:rtl w:val="0"/>
+        </w:rPr>
+      </w:r>
+    </w:p>
+    <w:p>
+      <w:pPr>
+        <w:spacing w:after="140" w:line="288" w:lineRule="auto"/>
+        <w:contextualSpacing w:val="0"/>
+        <w:rPr>
+          <w:rFonts w:ascii="Liberation Serif" w:cs="Liberation Serif" w:eastAsia="Liberation Serif" w:hAnsi="Liberation Serif"/>
+          <w:b w:val="1"/>
           <w:sz w:val="24"/>
           <w:szCs w:val="24"/>
         </w:rPr>
@@ -3053,47 +3835,106 @@
           <w:szCs w:val="24"/>
           <w:rtl w:val="0"/>
         </w:rPr>
-        <w:t xml:space="preserve">2.Parent updates name of area or location address or radius or list of children.</w:t>
-      </w:r>
-    </w:p>
-    <w:p>
-      <w:pPr>
-        <w:spacing w:line="240" w:lineRule="auto"/>
-        <w:contextualSpacing w:val="0"/>
-        <w:rPr>
-          <w:rFonts w:ascii="Liberation Serif" w:cs="Liberation Serif" w:eastAsia="Liberation Serif" w:hAnsi="Liberation Serif"/>
-          <w:sz w:val="24"/>
-          <w:szCs w:val="24"/>
-        </w:rPr>
-      </w:pPr>
-      <w:r>
-        <w:rPr>
-          <w:rFonts w:ascii="Liberation Serif" w:cs="Liberation Serif" w:eastAsia="Liberation Serif" w:hAnsi="Liberation Serif"/>
-          <w:sz w:val="24"/>
-          <w:szCs w:val="24"/>
-          <w:rtl w:val="0"/>
-        </w:rPr>
-        <w:t xml:space="preserve">3.Parent saves changes.</w:t>
-      </w:r>
-    </w:p>
-    <w:p>
-      <w:pPr>
-        <w:spacing w:line="240" w:lineRule="auto"/>
-        <w:contextualSpacing w:val="0"/>
-        <w:rPr>
-          <w:rFonts w:ascii="Liberation Serif" w:cs="Liberation Serif" w:eastAsia="Liberation Serif" w:hAnsi="Liberation Serif"/>
-          <w:sz w:val="24"/>
-          <w:szCs w:val="24"/>
-        </w:rPr>
-      </w:pPr>
-      <w:r>
-        <w:rPr>
-          <w:rFonts w:ascii="Liberation Serif" w:cs="Liberation Serif" w:eastAsia="Liberation Serif" w:hAnsi="Liberation Serif"/>
-          <w:sz w:val="24"/>
-          <w:szCs w:val="24"/>
-          <w:rtl w:val="0"/>
-        </w:rPr>
-        <w:t xml:space="preserve">4.Area is updated and displayed in list of areas.</w:t>
+        <w:t xml:space="preserve">2.System shows editing form.</w:t>
+      </w:r>
+    </w:p>
+    <w:p>
+      <w:pPr>
+        <w:spacing w:line="240" w:lineRule="auto"/>
+        <w:contextualSpacing w:val="0"/>
+        <w:rPr>
+          <w:rFonts w:ascii="Liberation Serif" w:cs="Liberation Serif" w:eastAsia="Liberation Serif" w:hAnsi="Liberation Serif"/>
+          <w:sz w:val="24"/>
+          <w:szCs w:val="24"/>
+        </w:rPr>
+      </w:pPr>
+      <w:r>
+        <w:rPr>
+          <w:rFonts w:ascii="Liberation Serif" w:cs="Liberation Serif" w:eastAsia="Liberation Serif" w:hAnsi="Liberation Serif"/>
+          <w:sz w:val="24"/>
+          <w:szCs w:val="24"/>
+          <w:rtl w:val="0"/>
+        </w:rPr>
+        <w:t xml:space="preserve">3.Parent updates name of area or location address or radius or list of children.</w:t>
+      </w:r>
+    </w:p>
+    <w:p>
+      <w:pPr>
+        <w:spacing w:line="240" w:lineRule="auto"/>
+        <w:contextualSpacing w:val="0"/>
+        <w:rPr>
+          <w:rFonts w:ascii="Liberation Serif" w:cs="Liberation Serif" w:eastAsia="Liberation Serif" w:hAnsi="Liberation Serif"/>
+          <w:sz w:val="24"/>
+          <w:szCs w:val="24"/>
+        </w:rPr>
+      </w:pPr>
+      <w:r>
+        <w:rPr>
+          <w:rFonts w:ascii="Liberation Serif" w:cs="Liberation Serif" w:eastAsia="Liberation Serif" w:hAnsi="Liberation Serif"/>
+          <w:sz w:val="24"/>
+          <w:szCs w:val="24"/>
+          <w:rtl w:val="0"/>
+        </w:rPr>
+        <w:t xml:space="preserve">4.Parent clicks save button.</w:t>
+      </w:r>
+    </w:p>
+    <w:p>
+      <w:pPr>
+        <w:spacing w:line="240" w:lineRule="auto"/>
+        <w:contextualSpacing w:val="0"/>
+        <w:rPr>
+          <w:rFonts w:ascii="Liberation Serif" w:cs="Liberation Serif" w:eastAsia="Liberation Serif" w:hAnsi="Liberation Serif"/>
+          <w:sz w:val="24"/>
+          <w:szCs w:val="24"/>
+        </w:rPr>
+      </w:pPr>
+      <w:r>
+        <w:rPr>
+          <w:rFonts w:ascii="Liberation Serif" w:cs="Liberation Serif" w:eastAsia="Liberation Serif" w:hAnsi="Liberation Serif"/>
+          <w:sz w:val="24"/>
+          <w:szCs w:val="24"/>
+          <w:rtl w:val="0"/>
+        </w:rPr>
+        <w:t xml:space="preserve">5.System updates area and closes form.</w:t>
+      </w:r>
+    </w:p>
+    <w:p>
+      <w:pPr>
+        <w:spacing w:line="240" w:lineRule="auto"/>
+        <w:contextualSpacing w:val="0"/>
+        <w:rPr>
+          <w:rFonts w:ascii="Liberation Serif" w:cs="Liberation Serif" w:eastAsia="Liberation Serif" w:hAnsi="Liberation Serif"/>
+          <w:sz w:val="24"/>
+          <w:szCs w:val="24"/>
+        </w:rPr>
+      </w:pPr>
+      <w:r>
+        <w:rPr>
+          <w:rFonts w:ascii="Liberation Serif" w:cs="Liberation Serif" w:eastAsia="Liberation Serif" w:hAnsi="Liberation Serif"/>
+          <w:sz w:val="24"/>
+          <w:szCs w:val="24"/>
+          <w:rtl w:val="0"/>
+        </w:rPr>
+        <w:t xml:space="preserve">6.Area is updated and displayed in list of areas.</w:t>
+      </w:r>
+    </w:p>
+    <w:p>
+      <w:pPr>
+        <w:spacing w:line="240" w:lineRule="auto"/>
+        <w:contextualSpacing w:val="0"/>
+        <w:rPr>
+          <w:rFonts w:ascii="Liberation Serif" w:cs="Liberation Serif" w:eastAsia="Liberation Serif" w:hAnsi="Liberation Serif"/>
+          <w:sz w:val="24"/>
+          <w:szCs w:val="24"/>
+        </w:rPr>
+      </w:pPr>
+      <w:r>
+        <w:br w:type="page"/>
+      </w:r>
+      <w:r>
+        <w:rPr>
+          <w:rtl w:val="0"/>
+        </w:rPr>
       </w:r>
     </w:p>
     <w:p>
@@ -3866,6 +4707,25 @@
         </w:rPr>
       </w:pPr>
       <w:r>
+        <w:br w:type="page"/>
+      </w:r>
+      <w:r>
+        <w:rPr>
+          <w:rtl w:val="0"/>
+        </w:rPr>
+      </w:r>
+    </w:p>
+    <w:p>
+      <w:pPr>
+        <w:spacing w:line="240" w:lineRule="auto"/>
+        <w:contextualSpacing w:val="0"/>
+        <w:rPr>
+          <w:rFonts w:ascii="Liberation Serif" w:cs="Liberation Serif" w:eastAsia="Liberation Serif" w:hAnsi="Liberation Serif"/>
+          <w:sz w:val="24"/>
+          <w:szCs w:val="24"/>
+        </w:rPr>
+      </w:pPr>
+      <w:r>
         <w:rPr>
           <w:rtl w:val="0"/>
         </w:rPr>
@@ -4456,67 +5316,126 @@
           <w:szCs w:val="24"/>
           <w:rtl w:val="0"/>
         </w:rPr>
-        <w:t xml:space="preserve">2.Parent types name of child.</w:t>
-      </w:r>
-    </w:p>
-    <w:p>
-      <w:pPr>
-        <w:spacing w:line="240" w:lineRule="auto"/>
-        <w:contextualSpacing w:val="0"/>
-        <w:rPr>
-          <w:rFonts w:ascii="Liberation Serif" w:cs="Liberation Serif" w:eastAsia="Liberation Serif" w:hAnsi="Liberation Serif"/>
-          <w:sz w:val="24"/>
-          <w:szCs w:val="24"/>
-        </w:rPr>
-      </w:pPr>
-      <w:r>
-        <w:rPr>
-          <w:rFonts w:ascii="Liberation Serif" w:cs="Liberation Serif" w:eastAsia="Liberation Serif" w:hAnsi="Liberation Serif"/>
-          <w:sz w:val="24"/>
-          <w:szCs w:val="24"/>
-          <w:rtl w:val="0"/>
-        </w:rPr>
-        <w:t xml:space="preserve">3.Parent chooses color for icon of child.</w:t>
-      </w:r>
-    </w:p>
-    <w:p>
-      <w:pPr>
-        <w:spacing w:line="240" w:lineRule="auto"/>
-        <w:contextualSpacing w:val="0"/>
-        <w:rPr>
-          <w:rFonts w:ascii="Liberation Serif" w:cs="Liberation Serif" w:eastAsia="Liberation Serif" w:hAnsi="Liberation Serif"/>
-          <w:sz w:val="24"/>
-          <w:szCs w:val="24"/>
-        </w:rPr>
-      </w:pPr>
-      <w:r>
-        <w:rPr>
-          <w:rFonts w:ascii="Liberation Serif" w:cs="Liberation Serif" w:eastAsia="Liberation Serif" w:hAnsi="Liberation Serif"/>
-          <w:sz w:val="24"/>
-          <w:szCs w:val="24"/>
-          <w:rtl w:val="0"/>
-        </w:rPr>
-        <w:t xml:space="preserve">4.Parent saves changes.</w:t>
-      </w:r>
-    </w:p>
-    <w:p>
-      <w:pPr>
-        <w:spacing w:line="240" w:lineRule="auto"/>
-        <w:contextualSpacing w:val="0"/>
-        <w:rPr>
-          <w:rFonts w:ascii="Liberation Serif" w:cs="Liberation Serif" w:eastAsia="Liberation Serif" w:hAnsi="Liberation Serif"/>
-          <w:sz w:val="24"/>
-          <w:szCs w:val="24"/>
-        </w:rPr>
-      </w:pPr>
-      <w:r>
-        <w:rPr>
-          <w:rFonts w:ascii="Liberation Serif" w:cs="Liberation Serif" w:eastAsia="Liberation Serif" w:hAnsi="Liberation Serif"/>
-          <w:sz w:val="24"/>
-          <w:szCs w:val="24"/>
-          <w:rtl w:val="0"/>
-        </w:rPr>
-        <w:t xml:space="preserve">5.Child is created and displayed in list of children.</w:t>
+        <w:t xml:space="preserve">2.System shows form for creating child.</w:t>
+      </w:r>
+    </w:p>
+    <w:p>
+      <w:pPr>
+        <w:spacing w:line="240" w:lineRule="auto"/>
+        <w:contextualSpacing w:val="0"/>
+        <w:rPr>
+          <w:rFonts w:ascii="Liberation Serif" w:cs="Liberation Serif" w:eastAsia="Liberation Serif" w:hAnsi="Liberation Serif"/>
+          <w:sz w:val="24"/>
+          <w:szCs w:val="24"/>
+        </w:rPr>
+      </w:pPr>
+      <w:r>
+        <w:rPr>
+          <w:rFonts w:ascii="Liberation Serif" w:cs="Liberation Serif" w:eastAsia="Liberation Serif" w:hAnsi="Liberation Serif"/>
+          <w:sz w:val="24"/>
+          <w:szCs w:val="24"/>
+          <w:rtl w:val="0"/>
+        </w:rPr>
+        <w:t xml:space="preserve">3.Parent types name of child.</w:t>
+      </w:r>
+    </w:p>
+    <w:p>
+      <w:pPr>
+        <w:spacing w:line="240" w:lineRule="auto"/>
+        <w:contextualSpacing w:val="0"/>
+        <w:rPr>
+          <w:rFonts w:ascii="Liberation Serif" w:cs="Liberation Serif" w:eastAsia="Liberation Serif" w:hAnsi="Liberation Serif"/>
+          <w:sz w:val="24"/>
+          <w:szCs w:val="24"/>
+        </w:rPr>
+      </w:pPr>
+      <w:r>
+        <w:rPr>
+          <w:rFonts w:ascii="Liberation Serif" w:cs="Liberation Serif" w:eastAsia="Liberation Serif" w:hAnsi="Liberation Serif"/>
+          <w:sz w:val="24"/>
+          <w:szCs w:val="24"/>
+          <w:rtl w:val="0"/>
+        </w:rPr>
+        <w:t xml:space="preserve">4.Parent chooses color for icon of child.</w:t>
+      </w:r>
+    </w:p>
+    <w:p>
+      <w:pPr>
+        <w:spacing w:line="240" w:lineRule="auto"/>
+        <w:contextualSpacing w:val="0"/>
+        <w:rPr>
+          <w:rFonts w:ascii="Liberation Serif" w:cs="Liberation Serif" w:eastAsia="Liberation Serif" w:hAnsi="Liberation Serif"/>
+          <w:sz w:val="24"/>
+          <w:szCs w:val="24"/>
+        </w:rPr>
+      </w:pPr>
+      <w:r>
+        <w:rPr>
+          <w:rFonts w:ascii="Liberation Serif" w:cs="Liberation Serif" w:eastAsia="Liberation Serif" w:hAnsi="Liberation Serif"/>
+          <w:sz w:val="24"/>
+          <w:szCs w:val="24"/>
+          <w:rtl w:val="0"/>
+        </w:rPr>
+        <w:t xml:space="preserve">5.Parent clicks save button.</w:t>
+      </w:r>
+    </w:p>
+    <w:p>
+      <w:pPr>
+        <w:spacing w:line="240" w:lineRule="auto"/>
+        <w:contextualSpacing w:val="0"/>
+        <w:rPr>
+          <w:rFonts w:ascii="Liberation Serif" w:cs="Liberation Serif" w:eastAsia="Liberation Serif" w:hAnsi="Liberation Serif"/>
+          <w:sz w:val="24"/>
+          <w:szCs w:val="24"/>
+        </w:rPr>
+      </w:pPr>
+      <w:r>
+        <w:rPr>
+          <w:rFonts w:ascii="Liberation Serif" w:cs="Liberation Serif" w:eastAsia="Liberation Serif" w:hAnsi="Liberation Serif"/>
+          <w:sz w:val="24"/>
+          <w:szCs w:val="24"/>
+          <w:rtl w:val="0"/>
+        </w:rPr>
+        <w:t xml:space="preserve">6.System creates child and closes form.</w:t>
+      </w:r>
+    </w:p>
+    <w:p>
+      <w:pPr>
+        <w:spacing w:line="240" w:lineRule="auto"/>
+        <w:contextualSpacing w:val="0"/>
+        <w:rPr>
+          <w:rFonts w:ascii="Liberation Serif" w:cs="Liberation Serif" w:eastAsia="Liberation Serif" w:hAnsi="Liberation Serif"/>
+          <w:sz w:val="24"/>
+          <w:szCs w:val="24"/>
+        </w:rPr>
+      </w:pPr>
+      <w:r>
+        <w:rPr>
+          <w:rFonts w:ascii="Liberation Serif" w:cs="Liberation Serif" w:eastAsia="Liberation Serif" w:hAnsi="Liberation Serif"/>
+          <w:sz w:val="24"/>
+          <w:szCs w:val="24"/>
+          <w:rtl w:val="0"/>
+        </w:rPr>
+        <w:t xml:space="preserve">7.Child is created and displayed in list of children.</w:t>
+      </w:r>
+    </w:p>
+    <w:p>
+      <w:pPr>
+        <w:spacing w:line="240" w:lineRule="auto"/>
+        <w:contextualSpacing w:val="0"/>
+        <w:rPr>
+          <w:rFonts w:ascii="Liberation Serif" w:cs="Liberation Serif" w:eastAsia="Liberation Serif" w:hAnsi="Liberation Serif"/>
+          <w:sz w:val="24"/>
+          <w:szCs w:val="24"/>
+        </w:rPr>
+      </w:pPr>
+      <w:r>
+        <w:br w:type="page"/>
+      </w:r>
+      <w:r>
+        <w:rPr>
+          <w:rtl w:val="0"/>
+        </w:rPr>
       </w:r>
     </w:p>
     <w:p>
@@ -5084,47 +6003,106 @@
           <w:szCs w:val="24"/>
           <w:rtl w:val="0"/>
         </w:rPr>
-        <w:t xml:space="preserve">2.Parent updates name of child or color for icon.</w:t>
-      </w:r>
-    </w:p>
-    <w:p>
-      <w:pPr>
-        <w:spacing w:line="240" w:lineRule="auto"/>
-        <w:contextualSpacing w:val="0"/>
-        <w:rPr>
-          <w:rFonts w:ascii="Liberation Serif" w:cs="Liberation Serif" w:eastAsia="Liberation Serif" w:hAnsi="Liberation Serif"/>
-          <w:sz w:val="24"/>
-          <w:szCs w:val="24"/>
-        </w:rPr>
-      </w:pPr>
-      <w:r>
-        <w:rPr>
-          <w:rFonts w:ascii="Liberation Serif" w:cs="Liberation Serif" w:eastAsia="Liberation Serif" w:hAnsi="Liberation Serif"/>
-          <w:sz w:val="24"/>
-          <w:szCs w:val="24"/>
-          <w:rtl w:val="0"/>
-        </w:rPr>
-        <w:t xml:space="preserve">3.Parent saves changes.</w:t>
-      </w:r>
-    </w:p>
-    <w:p>
-      <w:pPr>
-        <w:spacing w:line="240" w:lineRule="auto"/>
-        <w:contextualSpacing w:val="0"/>
-        <w:rPr>
-          <w:rFonts w:ascii="Liberation Serif" w:cs="Liberation Serif" w:eastAsia="Liberation Serif" w:hAnsi="Liberation Serif"/>
-          <w:sz w:val="24"/>
-          <w:szCs w:val="24"/>
-        </w:rPr>
-      </w:pPr>
-      <w:r>
-        <w:rPr>
-          <w:rFonts w:ascii="Liberation Serif" w:cs="Liberation Serif" w:eastAsia="Liberation Serif" w:hAnsi="Liberation Serif"/>
-          <w:sz w:val="24"/>
-          <w:szCs w:val="24"/>
-          <w:rtl w:val="0"/>
-        </w:rPr>
-        <w:t xml:space="preserve">4.Child is updated and displayed in list of children.</w:t>
+        <w:t xml:space="preserve">2.System shows edit child form.</w:t>
+      </w:r>
+    </w:p>
+    <w:p>
+      <w:pPr>
+        <w:spacing w:line="240" w:lineRule="auto"/>
+        <w:contextualSpacing w:val="0"/>
+        <w:rPr>
+          <w:rFonts w:ascii="Liberation Serif" w:cs="Liberation Serif" w:eastAsia="Liberation Serif" w:hAnsi="Liberation Serif"/>
+          <w:sz w:val="24"/>
+          <w:szCs w:val="24"/>
+        </w:rPr>
+      </w:pPr>
+      <w:r>
+        <w:rPr>
+          <w:rFonts w:ascii="Liberation Serif" w:cs="Liberation Serif" w:eastAsia="Liberation Serif" w:hAnsi="Liberation Serif"/>
+          <w:sz w:val="24"/>
+          <w:szCs w:val="24"/>
+          <w:rtl w:val="0"/>
+        </w:rPr>
+        <w:t xml:space="preserve">3.Parent updates name of child or color for icon.</w:t>
+      </w:r>
+    </w:p>
+    <w:p>
+      <w:pPr>
+        <w:spacing w:line="240" w:lineRule="auto"/>
+        <w:contextualSpacing w:val="0"/>
+        <w:rPr>
+          <w:rFonts w:ascii="Liberation Serif" w:cs="Liberation Serif" w:eastAsia="Liberation Serif" w:hAnsi="Liberation Serif"/>
+          <w:sz w:val="24"/>
+          <w:szCs w:val="24"/>
+        </w:rPr>
+      </w:pPr>
+      <w:r>
+        <w:rPr>
+          <w:rFonts w:ascii="Liberation Serif" w:cs="Liberation Serif" w:eastAsia="Liberation Serif" w:hAnsi="Liberation Serif"/>
+          <w:sz w:val="24"/>
+          <w:szCs w:val="24"/>
+          <w:rtl w:val="0"/>
+        </w:rPr>
+        <w:t xml:space="preserve">4.Parent clicks save button.</w:t>
+      </w:r>
+    </w:p>
+    <w:p>
+      <w:pPr>
+        <w:spacing w:line="240" w:lineRule="auto"/>
+        <w:contextualSpacing w:val="0"/>
+        <w:rPr>
+          <w:rFonts w:ascii="Liberation Serif" w:cs="Liberation Serif" w:eastAsia="Liberation Serif" w:hAnsi="Liberation Serif"/>
+          <w:sz w:val="24"/>
+          <w:szCs w:val="24"/>
+        </w:rPr>
+      </w:pPr>
+      <w:r>
+        <w:rPr>
+          <w:rFonts w:ascii="Liberation Serif" w:cs="Liberation Serif" w:eastAsia="Liberation Serif" w:hAnsi="Liberation Serif"/>
+          <w:sz w:val="24"/>
+          <w:szCs w:val="24"/>
+          <w:rtl w:val="0"/>
+        </w:rPr>
+        <w:t xml:space="preserve">5.System updates child and closes update form.</w:t>
+      </w:r>
+    </w:p>
+    <w:p>
+      <w:pPr>
+        <w:spacing w:line="240" w:lineRule="auto"/>
+        <w:contextualSpacing w:val="0"/>
+        <w:rPr>
+          <w:rFonts w:ascii="Liberation Serif" w:cs="Liberation Serif" w:eastAsia="Liberation Serif" w:hAnsi="Liberation Serif"/>
+          <w:sz w:val="24"/>
+          <w:szCs w:val="24"/>
+        </w:rPr>
+      </w:pPr>
+      <w:r>
+        <w:rPr>
+          <w:rFonts w:ascii="Liberation Serif" w:cs="Liberation Serif" w:eastAsia="Liberation Serif" w:hAnsi="Liberation Serif"/>
+          <w:sz w:val="24"/>
+          <w:szCs w:val="24"/>
+          <w:rtl w:val="0"/>
+        </w:rPr>
+        <w:t xml:space="preserve">6.Child is updated and displayed in list of children.</w:t>
+      </w:r>
+    </w:p>
+    <w:p>
+      <w:pPr>
+        <w:spacing w:line="240" w:lineRule="auto"/>
+        <w:contextualSpacing w:val="0"/>
+        <w:rPr>
+          <w:rFonts w:ascii="Liberation Serif" w:cs="Liberation Serif" w:eastAsia="Liberation Serif" w:hAnsi="Liberation Serif"/>
+          <w:sz w:val="24"/>
+          <w:szCs w:val="24"/>
+        </w:rPr>
+      </w:pPr>
+      <w:r>
+        <w:br w:type="page"/>
+      </w:r>
+      <w:r>
+        <w:rPr>
+          <w:rtl w:val="0"/>
+        </w:rPr>
       </w:r>
     </w:p>
     <w:p>
@@ -5897,6 +6875,25 @@
         </w:rPr>
       </w:pPr>
       <w:r>
+        <w:br w:type="page"/>
+      </w:r>
+      <w:r>
+        <w:rPr>
+          <w:rtl w:val="0"/>
+        </w:rPr>
+      </w:r>
+    </w:p>
+    <w:p>
+      <w:pPr>
+        <w:spacing w:line="240" w:lineRule="auto"/>
+        <w:contextualSpacing w:val="0"/>
+        <w:rPr>
+          <w:rFonts w:ascii="Liberation Serif" w:cs="Liberation Serif" w:eastAsia="Liberation Serif" w:hAnsi="Liberation Serif"/>
+          <w:sz w:val="24"/>
+          <w:szCs w:val="24"/>
+        </w:rPr>
+      </w:pPr>
+      <w:r>
         <w:rPr>
           <w:rtl w:val="0"/>
         </w:rPr>
@@ -6487,127 +7484,186 @@
           <w:szCs w:val="24"/>
           <w:rtl w:val="0"/>
         </w:rPr>
-        <w:t xml:space="preserve">2.Parent chooses range of dates.</w:t>
-      </w:r>
-    </w:p>
-    <w:p>
-      <w:pPr>
-        <w:spacing w:line="240" w:lineRule="auto"/>
-        <w:contextualSpacing w:val="0"/>
-        <w:rPr>
-          <w:rFonts w:ascii="Liberation Serif" w:cs="Liberation Serif" w:eastAsia="Liberation Serif" w:hAnsi="Liberation Serif"/>
-          <w:sz w:val="24"/>
-          <w:szCs w:val="24"/>
-        </w:rPr>
-      </w:pPr>
-      <w:r>
-        <w:rPr>
-          <w:rFonts w:ascii="Liberation Serif" w:cs="Liberation Serif" w:eastAsia="Liberation Serif" w:hAnsi="Liberation Serif"/>
-          <w:sz w:val="24"/>
-          <w:szCs w:val="24"/>
-          <w:rtl w:val="0"/>
-        </w:rPr>
-        <w:t xml:space="preserve">3.Parent chooses range of time.</w:t>
-      </w:r>
-    </w:p>
-    <w:p>
-      <w:pPr>
-        <w:spacing w:line="240" w:lineRule="auto"/>
-        <w:contextualSpacing w:val="0"/>
-        <w:rPr>
-          <w:rFonts w:ascii="Liberation Serif" w:cs="Liberation Serif" w:eastAsia="Liberation Serif" w:hAnsi="Liberation Serif"/>
-          <w:sz w:val="24"/>
-          <w:szCs w:val="24"/>
-        </w:rPr>
-      </w:pPr>
-      <w:r>
-        <w:rPr>
-          <w:rFonts w:ascii="Liberation Serif" w:cs="Liberation Serif" w:eastAsia="Liberation Serif" w:hAnsi="Liberation Serif"/>
-          <w:sz w:val="24"/>
-          <w:szCs w:val="24"/>
-          <w:rtl w:val="0"/>
-        </w:rPr>
-        <w:t xml:space="preserve">4.Parent chooses location from list.</w:t>
-      </w:r>
-    </w:p>
-    <w:p>
-      <w:pPr>
-        <w:spacing w:line="240" w:lineRule="auto"/>
-        <w:contextualSpacing w:val="0"/>
-        <w:rPr>
-          <w:rFonts w:ascii="Liberation Serif" w:cs="Liberation Serif" w:eastAsia="Liberation Serif" w:hAnsi="Liberation Serif"/>
-          <w:sz w:val="24"/>
-          <w:szCs w:val="24"/>
-        </w:rPr>
-      </w:pPr>
-      <w:r>
-        <w:rPr>
-          <w:rFonts w:ascii="Liberation Serif" w:cs="Liberation Serif" w:eastAsia="Liberation Serif" w:hAnsi="Liberation Serif"/>
-          <w:sz w:val="24"/>
-          <w:szCs w:val="24"/>
-          <w:rtl w:val="0"/>
-        </w:rPr>
-        <w:t xml:space="preserve">5.Parent chooses repetition from list.</w:t>
-      </w:r>
-    </w:p>
-    <w:p>
-      <w:pPr>
-        <w:spacing w:line="240" w:lineRule="auto"/>
-        <w:contextualSpacing w:val="0"/>
-        <w:rPr>
-          <w:rFonts w:ascii="Liberation Serif" w:cs="Liberation Serif" w:eastAsia="Liberation Serif" w:hAnsi="Liberation Serif"/>
-          <w:sz w:val="24"/>
-          <w:szCs w:val="24"/>
-        </w:rPr>
-      </w:pPr>
-      <w:r>
-        <w:rPr>
-          <w:rFonts w:ascii="Liberation Serif" w:cs="Liberation Serif" w:eastAsia="Liberation Serif" w:hAnsi="Liberation Serif"/>
-          <w:sz w:val="24"/>
-          <w:szCs w:val="24"/>
-          <w:rtl w:val="0"/>
-        </w:rPr>
-        <w:t xml:space="preserve">6.Parent chooses children from list.</w:t>
-      </w:r>
-    </w:p>
-    <w:p>
-      <w:pPr>
-        <w:spacing w:line="240" w:lineRule="auto"/>
-        <w:contextualSpacing w:val="0"/>
-        <w:rPr>
-          <w:rFonts w:ascii="Liberation Serif" w:cs="Liberation Serif" w:eastAsia="Liberation Serif" w:hAnsi="Liberation Serif"/>
-          <w:sz w:val="24"/>
-          <w:szCs w:val="24"/>
-        </w:rPr>
-      </w:pPr>
-      <w:r>
-        <w:rPr>
-          <w:rFonts w:ascii="Liberation Serif" w:cs="Liberation Serif" w:eastAsia="Liberation Serif" w:hAnsi="Liberation Serif"/>
-          <w:sz w:val="24"/>
-          <w:szCs w:val="24"/>
-          <w:rtl w:val="0"/>
-        </w:rPr>
-        <w:t xml:space="preserve">7.Parent saves changes.</w:t>
-      </w:r>
-    </w:p>
-    <w:p>
-      <w:pPr>
-        <w:spacing w:line="240" w:lineRule="auto"/>
-        <w:contextualSpacing w:val="0"/>
-        <w:rPr>
-          <w:rFonts w:ascii="Liberation Serif" w:cs="Liberation Serif" w:eastAsia="Liberation Serif" w:hAnsi="Liberation Serif"/>
-          <w:sz w:val="24"/>
-          <w:szCs w:val="24"/>
-        </w:rPr>
-      </w:pPr>
-      <w:r>
-        <w:rPr>
-          <w:rFonts w:ascii="Liberation Serif" w:cs="Liberation Serif" w:eastAsia="Liberation Serif" w:hAnsi="Liberation Serif"/>
-          <w:sz w:val="24"/>
-          <w:szCs w:val="24"/>
-          <w:rtl w:val="0"/>
-        </w:rPr>
-        <w:t xml:space="preserve">8.Rule is created and displayed in list of rules.</w:t>
+        <w:t xml:space="preserve">2.System shows form for adding rules.</w:t>
+      </w:r>
+    </w:p>
+    <w:p>
+      <w:pPr>
+        <w:spacing w:line="240" w:lineRule="auto"/>
+        <w:contextualSpacing w:val="0"/>
+        <w:rPr>
+          <w:rFonts w:ascii="Liberation Serif" w:cs="Liberation Serif" w:eastAsia="Liberation Serif" w:hAnsi="Liberation Serif"/>
+          <w:sz w:val="24"/>
+          <w:szCs w:val="24"/>
+        </w:rPr>
+      </w:pPr>
+      <w:r>
+        <w:rPr>
+          <w:rFonts w:ascii="Liberation Serif" w:cs="Liberation Serif" w:eastAsia="Liberation Serif" w:hAnsi="Liberation Serif"/>
+          <w:sz w:val="24"/>
+          <w:szCs w:val="24"/>
+          <w:rtl w:val="0"/>
+        </w:rPr>
+        <w:t xml:space="preserve">3.Parent chooses range of dates.</w:t>
+      </w:r>
+    </w:p>
+    <w:p>
+      <w:pPr>
+        <w:spacing w:line="240" w:lineRule="auto"/>
+        <w:contextualSpacing w:val="0"/>
+        <w:rPr>
+          <w:rFonts w:ascii="Liberation Serif" w:cs="Liberation Serif" w:eastAsia="Liberation Serif" w:hAnsi="Liberation Serif"/>
+          <w:sz w:val="24"/>
+          <w:szCs w:val="24"/>
+        </w:rPr>
+      </w:pPr>
+      <w:r>
+        <w:rPr>
+          <w:rFonts w:ascii="Liberation Serif" w:cs="Liberation Serif" w:eastAsia="Liberation Serif" w:hAnsi="Liberation Serif"/>
+          <w:sz w:val="24"/>
+          <w:szCs w:val="24"/>
+          <w:rtl w:val="0"/>
+        </w:rPr>
+        <w:t xml:space="preserve">4.Parent chooses range of time.</w:t>
+      </w:r>
+    </w:p>
+    <w:p>
+      <w:pPr>
+        <w:spacing w:line="240" w:lineRule="auto"/>
+        <w:contextualSpacing w:val="0"/>
+        <w:rPr>
+          <w:rFonts w:ascii="Liberation Serif" w:cs="Liberation Serif" w:eastAsia="Liberation Serif" w:hAnsi="Liberation Serif"/>
+          <w:sz w:val="24"/>
+          <w:szCs w:val="24"/>
+        </w:rPr>
+      </w:pPr>
+      <w:r>
+        <w:rPr>
+          <w:rFonts w:ascii="Liberation Serif" w:cs="Liberation Serif" w:eastAsia="Liberation Serif" w:hAnsi="Liberation Serif"/>
+          <w:sz w:val="24"/>
+          <w:szCs w:val="24"/>
+          <w:rtl w:val="0"/>
+        </w:rPr>
+        <w:t xml:space="preserve">5.Parent chooses location from list.</w:t>
+      </w:r>
+    </w:p>
+    <w:p>
+      <w:pPr>
+        <w:spacing w:line="240" w:lineRule="auto"/>
+        <w:contextualSpacing w:val="0"/>
+        <w:rPr>
+          <w:rFonts w:ascii="Liberation Serif" w:cs="Liberation Serif" w:eastAsia="Liberation Serif" w:hAnsi="Liberation Serif"/>
+          <w:sz w:val="24"/>
+          <w:szCs w:val="24"/>
+        </w:rPr>
+      </w:pPr>
+      <w:r>
+        <w:rPr>
+          <w:rFonts w:ascii="Liberation Serif" w:cs="Liberation Serif" w:eastAsia="Liberation Serif" w:hAnsi="Liberation Serif"/>
+          <w:sz w:val="24"/>
+          <w:szCs w:val="24"/>
+          <w:rtl w:val="0"/>
+        </w:rPr>
+        <w:t xml:space="preserve">6.Parent chooses repetition from list.</w:t>
+      </w:r>
+    </w:p>
+    <w:p>
+      <w:pPr>
+        <w:spacing w:line="240" w:lineRule="auto"/>
+        <w:contextualSpacing w:val="0"/>
+        <w:rPr>
+          <w:rFonts w:ascii="Liberation Serif" w:cs="Liberation Serif" w:eastAsia="Liberation Serif" w:hAnsi="Liberation Serif"/>
+          <w:sz w:val="24"/>
+          <w:szCs w:val="24"/>
+        </w:rPr>
+      </w:pPr>
+      <w:r>
+        <w:rPr>
+          <w:rFonts w:ascii="Liberation Serif" w:cs="Liberation Serif" w:eastAsia="Liberation Serif" w:hAnsi="Liberation Serif"/>
+          <w:sz w:val="24"/>
+          <w:szCs w:val="24"/>
+          <w:rtl w:val="0"/>
+        </w:rPr>
+        <w:t xml:space="preserve">7.Parent chooses children from list.</w:t>
+      </w:r>
+    </w:p>
+    <w:p>
+      <w:pPr>
+        <w:spacing w:line="240" w:lineRule="auto"/>
+        <w:contextualSpacing w:val="0"/>
+        <w:rPr>
+          <w:rFonts w:ascii="Liberation Serif" w:cs="Liberation Serif" w:eastAsia="Liberation Serif" w:hAnsi="Liberation Serif"/>
+          <w:sz w:val="24"/>
+          <w:szCs w:val="24"/>
+        </w:rPr>
+      </w:pPr>
+      <w:r>
+        <w:rPr>
+          <w:rFonts w:ascii="Liberation Serif" w:cs="Liberation Serif" w:eastAsia="Liberation Serif" w:hAnsi="Liberation Serif"/>
+          <w:sz w:val="24"/>
+          <w:szCs w:val="24"/>
+          <w:rtl w:val="0"/>
+        </w:rPr>
+        <w:t xml:space="preserve">8.Parent clicks save button.</w:t>
+      </w:r>
+    </w:p>
+    <w:p>
+      <w:pPr>
+        <w:spacing w:line="240" w:lineRule="auto"/>
+        <w:contextualSpacing w:val="0"/>
+        <w:rPr>
+          <w:rFonts w:ascii="Liberation Serif" w:cs="Liberation Serif" w:eastAsia="Liberation Serif" w:hAnsi="Liberation Serif"/>
+          <w:sz w:val="24"/>
+          <w:szCs w:val="24"/>
+        </w:rPr>
+      </w:pPr>
+      <w:r>
+        <w:rPr>
+          <w:rFonts w:ascii="Liberation Serif" w:cs="Liberation Serif" w:eastAsia="Liberation Serif" w:hAnsi="Liberation Serif"/>
+          <w:sz w:val="24"/>
+          <w:szCs w:val="24"/>
+          <w:rtl w:val="0"/>
+        </w:rPr>
+        <w:t xml:space="preserve">9.System creates rule and closes form.</w:t>
+      </w:r>
+    </w:p>
+    <w:p>
+      <w:pPr>
+        <w:spacing w:line="240" w:lineRule="auto"/>
+        <w:contextualSpacing w:val="0"/>
+        <w:rPr>
+          <w:rFonts w:ascii="Liberation Serif" w:cs="Liberation Serif" w:eastAsia="Liberation Serif" w:hAnsi="Liberation Serif"/>
+          <w:sz w:val="24"/>
+          <w:szCs w:val="24"/>
+        </w:rPr>
+      </w:pPr>
+      <w:r>
+        <w:rPr>
+          <w:rFonts w:ascii="Liberation Serif" w:cs="Liberation Serif" w:eastAsia="Liberation Serif" w:hAnsi="Liberation Serif"/>
+          <w:sz w:val="24"/>
+          <w:szCs w:val="24"/>
+          <w:rtl w:val="0"/>
+        </w:rPr>
+        <w:t xml:space="preserve">10.Rule is created and displayed in list of rules.</w:t>
+      </w:r>
+    </w:p>
+    <w:p>
+      <w:pPr>
+        <w:spacing w:line="240" w:lineRule="auto"/>
+        <w:contextualSpacing w:val="0"/>
+        <w:rPr>
+          <w:rFonts w:ascii="Liberation Serif" w:cs="Liberation Serif" w:eastAsia="Liberation Serif" w:hAnsi="Liberation Serif"/>
+          <w:sz w:val="24"/>
+          <w:szCs w:val="24"/>
+        </w:rPr>
+      </w:pPr>
+      <w:r>
+        <w:br w:type="page"/>
+      </w:r>
+      <w:r>
+        <w:rPr>
+          <w:rtl w:val="0"/>
+        </w:rPr>
       </w:r>
     </w:p>
     <w:p>
@@ -7175,47 +8231,106 @@
           <w:szCs w:val="24"/>
           <w:rtl w:val="0"/>
         </w:rPr>
-        <w:t xml:space="preserve">2.Parent updates range of dates or range of time or location or repetition.</w:t>
-      </w:r>
-    </w:p>
-    <w:p>
-      <w:pPr>
-        <w:spacing w:line="240" w:lineRule="auto"/>
-        <w:contextualSpacing w:val="0"/>
-        <w:rPr>
-          <w:rFonts w:ascii="Liberation Serif" w:cs="Liberation Serif" w:eastAsia="Liberation Serif" w:hAnsi="Liberation Serif"/>
-          <w:sz w:val="24"/>
-          <w:szCs w:val="24"/>
-        </w:rPr>
-      </w:pPr>
-      <w:r>
-        <w:rPr>
-          <w:rFonts w:ascii="Liberation Serif" w:cs="Liberation Serif" w:eastAsia="Liberation Serif" w:hAnsi="Liberation Serif"/>
-          <w:sz w:val="24"/>
-          <w:szCs w:val="24"/>
-          <w:rtl w:val="0"/>
-        </w:rPr>
-        <w:t xml:space="preserve">3.Parent saves changes.</w:t>
-      </w:r>
-    </w:p>
-    <w:p>
-      <w:pPr>
-        <w:spacing w:line="240" w:lineRule="auto"/>
-        <w:contextualSpacing w:val="0"/>
-        <w:rPr>
-          <w:rFonts w:ascii="Liberation Serif" w:cs="Liberation Serif" w:eastAsia="Liberation Serif" w:hAnsi="Liberation Serif"/>
-          <w:sz w:val="24"/>
-          <w:szCs w:val="24"/>
-        </w:rPr>
-      </w:pPr>
-      <w:r>
-        <w:rPr>
-          <w:rFonts w:ascii="Liberation Serif" w:cs="Liberation Serif" w:eastAsia="Liberation Serif" w:hAnsi="Liberation Serif"/>
-          <w:sz w:val="24"/>
-          <w:szCs w:val="24"/>
-          <w:rtl w:val="0"/>
-        </w:rPr>
-        <w:t xml:space="preserve">4.Rule is updated and displayed in list of rules.</w:t>
+        <w:t xml:space="preserve">2.System shows edit rule form.</w:t>
+      </w:r>
+    </w:p>
+    <w:p>
+      <w:pPr>
+        <w:spacing w:line="240" w:lineRule="auto"/>
+        <w:contextualSpacing w:val="0"/>
+        <w:rPr>
+          <w:rFonts w:ascii="Liberation Serif" w:cs="Liberation Serif" w:eastAsia="Liberation Serif" w:hAnsi="Liberation Serif"/>
+          <w:sz w:val="24"/>
+          <w:szCs w:val="24"/>
+        </w:rPr>
+      </w:pPr>
+      <w:r>
+        <w:rPr>
+          <w:rFonts w:ascii="Liberation Serif" w:cs="Liberation Serif" w:eastAsia="Liberation Serif" w:hAnsi="Liberation Serif"/>
+          <w:sz w:val="24"/>
+          <w:szCs w:val="24"/>
+          <w:rtl w:val="0"/>
+        </w:rPr>
+        <w:t xml:space="preserve">3.Parent updates range of dates or range of time or location or repetition.</w:t>
+      </w:r>
+    </w:p>
+    <w:p>
+      <w:pPr>
+        <w:spacing w:line="240" w:lineRule="auto"/>
+        <w:contextualSpacing w:val="0"/>
+        <w:rPr>
+          <w:rFonts w:ascii="Liberation Serif" w:cs="Liberation Serif" w:eastAsia="Liberation Serif" w:hAnsi="Liberation Serif"/>
+          <w:sz w:val="24"/>
+          <w:szCs w:val="24"/>
+        </w:rPr>
+      </w:pPr>
+      <w:r>
+        <w:rPr>
+          <w:rFonts w:ascii="Liberation Serif" w:cs="Liberation Serif" w:eastAsia="Liberation Serif" w:hAnsi="Liberation Serif"/>
+          <w:sz w:val="24"/>
+          <w:szCs w:val="24"/>
+          <w:rtl w:val="0"/>
+        </w:rPr>
+        <w:t xml:space="preserve">4.Parent clicks save button.</w:t>
+      </w:r>
+    </w:p>
+    <w:p>
+      <w:pPr>
+        <w:spacing w:line="240" w:lineRule="auto"/>
+        <w:contextualSpacing w:val="0"/>
+        <w:rPr>
+          <w:rFonts w:ascii="Liberation Serif" w:cs="Liberation Serif" w:eastAsia="Liberation Serif" w:hAnsi="Liberation Serif"/>
+          <w:sz w:val="24"/>
+          <w:szCs w:val="24"/>
+        </w:rPr>
+      </w:pPr>
+      <w:r>
+        <w:rPr>
+          <w:rFonts w:ascii="Liberation Serif" w:cs="Liberation Serif" w:eastAsia="Liberation Serif" w:hAnsi="Liberation Serif"/>
+          <w:sz w:val="24"/>
+          <w:szCs w:val="24"/>
+          <w:rtl w:val="0"/>
+        </w:rPr>
+        <w:t xml:space="preserve">5.System updates rule and closes form.</w:t>
+      </w:r>
+    </w:p>
+    <w:p>
+      <w:pPr>
+        <w:spacing w:line="240" w:lineRule="auto"/>
+        <w:contextualSpacing w:val="0"/>
+        <w:rPr>
+          <w:rFonts w:ascii="Liberation Serif" w:cs="Liberation Serif" w:eastAsia="Liberation Serif" w:hAnsi="Liberation Serif"/>
+          <w:sz w:val="24"/>
+          <w:szCs w:val="24"/>
+        </w:rPr>
+      </w:pPr>
+      <w:r>
+        <w:rPr>
+          <w:rFonts w:ascii="Liberation Serif" w:cs="Liberation Serif" w:eastAsia="Liberation Serif" w:hAnsi="Liberation Serif"/>
+          <w:sz w:val="24"/>
+          <w:szCs w:val="24"/>
+          <w:rtl w:val="0"/>
+        </w:rPr>
+        <w:t xml:space="preserve">6.Rule is updated and displayed in list of rules.</w:t>
+      </w:r>
+    </w:p>
+    <w:p>
+      <w:pPr>
+        <w:spacing w:line="240" w:lineRule="auto"/>
+        <w:contextualSpacing w:val="0"/>
+        <w:rPr>
+          <w:rFonts w:ascii="Liberation Serif" w:cs="Liberation Serif" w:eastAsia="Liberation Serif" w:hAnsi="Liberation Serif"/>
+          <w:sz w:val="24"/>
+          <w:szCs w:val="24"/>
+        </w:rPr>
+      </w:pPr>
+      <w:r>
+        <w:br w:type="page"/>
+      </w:r>
+      <w:r>
+        <w:rPr>
+          <w:rtl w:val="0"/>
+        </w:rPr>
       </w:r>
     </w:p>
     <w:p>
@@ -7994,6 +9109,894 @@
           <w:rtl w:val="0"/>
         </w:rPr>
         <w:t xml:space="preserve"> isn’t deleted.</w:t>
+      </w:r>
+    </w:p>
+    <w:p>
+      <w:pPr>
+        <w:spacing w:line="240" w:lineRule="auto"/>
+        <w:contextualSpacing w:val="0"/>
+        <w:rPr>
+          <w:rFonts w:ascii="Liberation Serif" w:cs="Liberation Serif" w:eastAsia="Liberation Serif" w:hAnsi="Liberation Serif"/>
+          <w:sz w:val="24"/>
+          <w:szCs w:val="24"/>
+        </w:rPr>
+      </w:pPr>
+      <w:r>
+        <w:rPr>
+          <w:rtl w:val="0"/>
+        </w:rPr>
+      </w:r>
+    </w:p>
+    <w:p>
+      <w:pPr>
+        <w:spacing w:line="240" w:lineRule="auto"/>
+        <w:contextualSpacing w:val="0"/>
+        <w:rPr>
+          <w:rFonts w:ascii="Liberation Serif" w:cs="Liberation Serif" w:eastAsia="Liberation Serif" w:hAnsi="Liberation Serif"/>
+          <w:sz w:val="24"/>
+          <w:szCs w:val="24"/>
+        </w:rPr>
+      </w:pPr>
+      <w:r>
+        <w:br w:type="page"/>
+      </w:r>
+      <w:r>
+        <w:rPr>
+          <w:rtl w:val="0"/>
+        </w:rPr>
+      </w:r>
+    </w:p>
+    <w:p>
+      <w:pPr>
+        <w:spacing w:line="240" w:lineRule="auto"/>
+        <w:contextualSpacing w:val="0"/>
+        <w:rPr>
+          <w:rFonts w:ascii="Liberation Serif" w:cs="Liberation Serif" w:eastAsia="Liberation Serif" w:hAnsi="Liberation Serif"/>
+          <w:sz w:val="24"/>
+          <w:szCs w:val="24"/>
+        </w:rPr>
+      </w:pPr>
+      <w:r>
+        <w:rPr>
+          <w:rtl w:val="0"/>
+        </w:rPr>
+      </w:r>
+    </w:p>
+    <w:p>
+      <w:pPr>
+        <w:spacing w:line="240" w:lineRule="auto"/>
+        <w:contextualSpacing w:val="0"/>
+        <w:rPr>
+          <w:rFonts w:ascii="Liberation Serif" w:cs="Liberation Serif" w:eastAsia="Liberation Serif" w:hAnsi="Liberation Serif"/>
+          <w:sz w:val="24"/>
+          <w:szCs w:val="24"/>
+        </w:rPr>
+      </w:pPr>
+      <w:r>
+        <w:rPr>
+          <w:rFonts w:ascii="Liberation Serif" w:cs="Liberation Serif" w:eastAsia="Liberation Serif" w:hAnsi="Liberation Serif"/>
+          <w:sz w:val="24"/>
+          <w:szCs w:val="24"/>
+          <w:rtl w:val="0"/>
+        </w:rPr>
+        <w:t xml:space="preserve">--------------------------------------------------------------------------------------------------------</w:t>
+      </w:r>
+    </w:p>
+    <w:p>
+      <w:pPr>
+        <w:spacing w:line="240" w:lineRule="auto"/>
+        <w:contextualSpacing w:val="0"/>
+        <w:rPr>
+          <w:rFonts w:ascii="Liberation Serif" w:cs="Liberation Serif" w:eastAsia="Liberation Serif" w:hAnsi="Liberation Serif"/>
+          <w:sz w:val="24"/>
+          <w:szCs w:val="24"/>
+        </w:rPr>
+      </w:pPr>
+      <w:r>
+        <w:rPr>
+          <w:rtl w:val="0"/>
+        </w:rPr>
+      </w:r>
+    </w:p>
+    <w:p>
+      <w:pPr>
+        <w:spacing w:line="240" w:lineRule="auto"/>
+        <w:contextualSpacing w:val="0"/>
+        <w:rPr>
+          <w:rFonts w:ascii="Liberation Serif" w:cs="Liberation Serif" w:eastAsia="Liberation Serif" w:hAnsi="Liberation Serif"/>
+          <w:sz w:val="24"/>
+          <w:szCs w:val="24"/>
+        </w:rPr>
+      </w:pPr>
+      <w:r>
+        <w:rPr>
+          <w:rtl w:val="0"/>
+        </w:rPr>
+      </w:r>
+    </w:p>
+    <w:p>
+      <w:pPr>
+        <w:spacing w:after="140" w:line="288" w:lineRule="auto"/>
+        <w:contextualSpacing w:val="0"/>
+        <w:rPr>
+          <w:rFonts w:ascii="Liberation Serif" w:cs="Liberation Serif" w:eastAsia="Liberation Serif" w:hAnsi="Liberation Serif"/>
+          <w:b w:val="1"/>
+          <w:sz w:val="24"/>
+          <w:szCs w:val="24"/>
+        </w:rPr>
+      </w:pPr>
+      <w:r>
+        <w:rPr>
+          <w:rFonts w:ascii="Liberation Serif" w:cs="Liberation Serif" w:eastAsia="Liberation Serif" w:hAnsi="Liberation Serif"/>
+          <w:b w:val="1"/>
+          <w:sz w:val="24"/>
+          <w:szCs w:val="24"/>
+          <w:rtl w:val="0"/>
+        </w:rPr>
+        <w:t xml:space="preserve">Payment</w:t>
+      </w:r>
+    </w:p>
+    <w:tbl>
+      <w:tblPr>
+        <w:tblStyle w:val="Table12"/>
+        <w:tblW w:w="9645.0" w:type="dxa"/>
+        <w:jc w:val="left"/>
+        <w:tblInd w:w="55.0" w:type="dxa"/>
+        <w:tblBorders>
+          <w:top w:color="000000" w:space="0" w:sz="4" w:val="single"/>
+          <w:left w:color="000000" w:space="0" w:sz="4" w:val="single"/>
+          <w:bottom w:color="000000" w:space="0" w:sz="4" w:val="single"/>
+          <w:insideH w:color="000000" w:space="0" w:sz="4" w:val="single"/>
+        </w:tblBorders>
+        <w:tblLayout w:type="fixed"/>
+        <w:tblLook w:val="0000"/>
+      </w:tblPr>
+      <w:tblGrid>
+        <w:gridCol w:w="2445"/>
+        <w:gridCol w:w="7200"/>
+        <w:tblGridChange w:id="0">
+          <w:tblGrid>
+            <w:gridCol w:w="2445"/>
+            <w:gridCol w:w="7200"/>
+          </w:tblGrid>
+        </w:tblGridChange>
+      </w:tblGrid>
+      <w:tr>
+        <w:tc>
+          <w:tcPr>
+            <w:tcBorders>
+              <w:top w:color="000000" w:space="0" w:sz="4" w:val="single"/>
+              <w:left w:color="000000" w:space="0" w:sz="4" w:val="single"/>
+              <w:bottom w:color="000000" w:space="0" w:sz="4" w:val="single"/>
+            </w:tcBorders>
+            <w:shd w:fill="cccccc" w:val="clear"/>
+            <w:tcMar>
+              <w:left w:w="54.0" w:type="dxa"/>
+            </w:tcMar>
+          </w:tcPr>
+          <w:p>
+            <w:pPr>
+              <w:spacing w:line="240" w:lineRule="auto"/>
+              <w:contextualSpacing w:val="0"/>
+              <w:rPr>
+                <w:rFonts w:ascii="Liberation Serif" w:cs="Liberation Serif" w:eastAsia="Liberation Serif" w:hAnsi="Liberation Serif"/>
+                <w:b w:val="1"/>
+                <w:sz w:val="24"/>
+                <w:szCs w:val="24"/>
+              </w:rPr>
+            </w:pPr>
+            <w:r>
+              <w:rPr>
+                <w:rFonts w:ascii="Liberation Serif" w:cs="Liberation Serif" w:eastAsia="Liberation Serif" w:hAnsi="Liberation Serif"/>
+                <w:b w:val="1"/>
+                <w:sz w:val="24"/>
+                <w:szCs w:val="24"/>
+                <w:rtl w:val="0"/>
+              </w:rPr>
+              <w:t xml:space="preserve">Actors:</w:t>
+            </w:r>
+          </w:p>
+        </w:tc>
+        <w:tc>
+          <w:tcPr>
+            <w:tcBorders>
+              <w:top w:color="000000" w:space="0" w:sz="4" w:val="single"/>
+              <w:left w:color="000000" w:space="0" w:sz="4" w:val="single"/>
+              <w:bottom w:color="000000" w:space="0" w:sz="4" w:val="single"/>
+              <w:right w:color="000000" w:space="0" w:sz="4" w:val="single"/>
+            </w:tcBorders>
+            <w:shd w:fill="auto" w:val="clear"/>
+            <w:tcMar>
+              <w:left w:w="54.0" w:type="dxa"/>
+            </w:tcMar>
+          </w:tcPr>
+          <w:p>
+            <w:pPr>
+              <w:spacing w:line="240" w:lineRule="auto"/>
+              <w:contextualSpacing w:val="0"/>
+              <w:rPr>
+                <w:rFonts w:ascii="Liberation Serif" w:cs="Liberation Serif" w:eastAsia="Liberation Serif" w:hAnsi="Liberation Serif"/>
+                <w:sz w:val="24"/>
+                <w:szCs w:val="24"/>
+              </w:rPr>
+            </w:pPr>
+            <w:r>
+              <w:rPr>
+                <w:rFonts w:ascii="Liberation Serif" w:cs="Liberation Serif" w:eastAsia="Liberation Serif" w:hAnsi="Liberation Serif"/>
+                <w:sz w:val="24"/>
+                <w:szCs w:val="24"/>
+                <w:rtl w:val="0"/>
+              </w:rPr>
+              <w:t xml:space="preserve">Parent</w:t>
+            </w:r>
+          </w:p>
+        </w:tc>
+      </w:tr>
+      <w:tr>
+        <w:tc>
+          <w:tcPr>
+            <w:tcBorders>
+              <w:left w:color="000000" w:space="0" w:sz="4" w:val="single"/>
+              <w:bottom w:color="000000" w:space="0" w:sz="4" w:val="single"/>
+            </w:tcBorders>
+            <w:shd w:fill="cccccc" w:val="clear"/>
+            <w:tcMar>
+              <w:left w:w="54.0" w:type="dxa"/>
+            </w:tcMar>
+          </w:tcPr>
+          <w:p>
+            <w:pPr>
+              <w:spacing w:line="240" w:lineRule="auto"/>
+              <w:contextualSpacing w:val="0"/>
+              <w:rPr>
+                <w:rFonts w:ascii="Liberation Serif" w:cs="Liberation Serif" w:eastAsia="Liberation Serif" w:hAnsi="Liberation Serif"/>
+                <w:b w:val="1"/>
+                <w:sz w:val="24"/>
+                <w:szCs w:val="24"/>
+              </w:rPr>
+            </w:pPr>
+            <w:r>
+              <w:rPr>
+                <w:rFonts w:ascii="Liberation Serif" w:cs="Liberation Serif" w:eastAsia="Liberation Serif" w:hAnsi="Liberation Serif"/>
+                <w:b w:val="1"/>
+                <w:sz w:val="24"/>
+                <w:szCs w:val="24"/>
+                <w:rtl w:val="0"/>
+              </w:rPr>
+              <w:t xml:space="preserve">Range:</w:t>
+            </w:r>
+          </w:p>
+        </w:tc>
+        <w:tc>
+          <w:tcPr>
+            <w:tcBorders>
+              <w:left w:color="000000" w:space="0" w:sz="4" w:val="single"/>
+              <w:bottom w:color="000000" w:space="0" w:sz="4" w:val="single"/>
+              <w:right w:color="000000" w:space="0" w:sz="4" w:val="single"/>
+            </w:tcBorders>
+            <w:shd w:fill="auto" w:val="clear"/>
+            <w:tcMar>
+              <w:left w:w="54.0" w:type="dxa"/>
+            </w:tcMar>
+          </w:tcPr>
+          <w:p>
+            <w:pPr>
+              <w:spacing w:line="240" w:lineRule="auto"/>
+              <w:contextualSpacing w:val="0"/>
+              <w:rPr>
+                <w:rFonts w:ascii="Liberation Serif" w:cs="Liberation Serif" w:eastAsia="Liberation Serif" w:hAnsi="Liberation Serif"/>
+                <w:sz w:val="24"/>
+                <w:szCs w:val="24"/>
+              </w:rPr>
+            </w:pPr>
+            <w:r>
+              <w:rPr>
+                <w:rFonts w:ascii="Liberation Serif" w:cs="Liberation Serif" w:eastAsia="Liberation Serif" w:hAnsi="Liberation Serif"/>
+                <w:sz w:val="24"/>
+                <w:szCs w:val="24"/>
+                <w:rtl w:val="0"/>
+              </w:rPr>
+              <w:t xml:space="preserve">Web application</w:t>
+            </w:r>
+          </w:p>
+        </w:tc>
+      </w:tr>
+      <w:tr>
+        <w:tc>
+          <w:tcPr>
+            <w:tcBorders>
+              <w:left w:color="000000" w:space="0" w:sz="4" w:val="single"/>
+              <w:bottom w:color="000000" w:space="0" w:sz="4" w:val="single"/>
+            </w:tcBorders>
+            <w:shd w:fill="cccccc" w:val="clear"/>
+            <w:tcMar>
+              <w:left w:w="54.0" w:type="dxa"/>
+            </w:tcMar>
+          </w:tcPr>
+          <w:p>
+            <w:pPr>
+              <w:spacing w:line="240" w:lineRule="auto"/>
+              <w:contextualSpacing w:val="0"/>
+              <w:rPr>
+                <w:rFonts w:ascii="Liberation Serif" w:cs="Liberation Serif" w:eastAsia="Liberation Serif" w:hAnsi="Liberation Serif"/>
+                <w:b w:val="1"/>
+                <w:sz w:val="24"/>
+                <w:szCs w:val="24"/>
+              </w:rPr>
+            </w:pPr>
+            <w:r>
+              <w:rPr>
+                <w:rFonts w:ascii="Liberation Serif" w:cs="Liberation Serif" w:eastAsia="Liberation Serif" w:hAnsi="Liberation Serif"/>
+                <w:b w:val="1"/>
+                <w:sz w:val="24"/>
+                <w:szCs w:val="24"/>
+                <w:rtl w:val="0"/>
+              </w:rPr>
+              <w:t xml:space="preserve">Goals:</w:t>
+            </w:r>
+          </w:p>
+        </w:tc>
+        <w:tc>
+          <w:tcPr>
+            <w:tcBorders>
+              <w:left w:color="000000" w:space="0" w:sz="4" w:val="single"/>
+              <w:bottom w:color="000000" w:space="0" w:sz="4" w:val="single"/>
+              <w:right w:color="000000" w:space="0" w:sz="4" w:val="single"/>
+            </w:tcBorders>
+            <w:shd w:fill="auto" w:val="clear"/>
+            <w:tcMar>
+              <w:left w:w="54.0" w:type="dxa"/>
+            </w:tcMar>
+          </w:tcPr>
+          <w:p>
+            <w:pPr>
+              <w:spacing w:line="240" w:lineRule="auto"/>
+              <w:contextualSpacing w:val="0"/>
+              <w:rPr>
+                <w:rFonts w:ascii="Liberation Serif" w:cs="Liberation Serif" w:eastAsia="Liberation Serif" w:hAnsi="Liberation Serif"/>
+                <w:sz w:val="24"/>
+                <w:szCs w:val="24"/>
+              </w:rPr>
+            </w:pPr>
+            <w:r>
+              <w:rPr>
+                <w:rFonts w:ascii="Liberation Serif" w:cs="Liberation Serif" w:eastAsia="Liberation Serif" w:hAnsi="Liberation Serif"/>
+                <w:b w:val="1"/>
+                <w:sz w:val="24"/>
+                <w:szCs w:val="24"/>
+                <w:rtl w:val="0"/>
+              </w:rPr>
+              <w:t xml:space="preserve">Parent </w:t>
+            </w:r>
+            <w:r>
+              <w:rPr>
+                <w:rFonts w:ascii="Liberation Serif" w:cs="Liberation Serif" w:eastAsia="Liberation Serif" w:hAnsi="Liberation Serif"/>
+                <w:sz w:val="24"/>
+                <w:szCs w:val="24"/>
+                <w:rtl w:val="0"/>
+              </w:rPr>
+              <w:t xml:space="preserve">wants to pay for our services</w:t>
+            </w:r>
+          </w:p>
+        </w:tc>
+      </w:tr>
+      <w:tr>
+        <w:tc>
+          <w:tcPr>
+            <w:tcBorders>
+              <w:left w:color="000000" w:space="0" w:sz="4" w:val="single"/>
+              <w:bottom w:color="000000" w:space="0" w:sz="4" w:val="single"/>
+            </w:tcBorders>
+            <w:shd w:fill="cccccc" w:val="clear"/>
+            <w:tcMar>
+              <w:left w:w="54.0" w:type="dxa"/>
+            </w:tcMar>
+          </w:tcPr>
+          <w:p>
+            <w:pPr>
+              <w:spacing w:line="240" w:lineRule="auto"/>
+              <w:contextualSpacing w:val="0"/>
+              <w:rPr>
+                <w:rFonts w:ascii="Liberation Serif" w:cs="Liberation Serif" w:eastAsia="Liberation Serif" w:hAnsi="Liberation Serif"/>
+                <w:b w:val="1"/>
+                <w:sz w:val="24"/>
+                <w:szCs w:val="24"/>
+              </w:rPr>
+            </w:pPr>
+            <w:r>
+              <w:rPr>
+                <w:rFonts w:ascii="Liberation Serif" w:cs="Liberation Serif" w:eastAsia="Liberation Serif" w:hAnsi="Liberation Serif"/>
+                <w:b w:val="1"/>
+                <w:sz w:val="24"/>
+                <w:szCs w:val="24"/>
+                <w:rtl w:val="0"/>
+              </w:rPr>
+              <w:t xml:space="preserve">Trigger:</w:t>
+            </w:r>
+          </w:p>
+        </w:tc>
+        <w:tc>
+          <w:tcPr>
+            <w:tcBorders>
+              <w:left w:color="000000" w:space="0" w:sz="4" w:val="single"/>
+              <w:bottom w:color="000000" w:space="0" w:sz="4" w:val="single"/>
+              <w:right w:color="000000" w:space="0" w:sz="4" w:val="single"/>
+            </w:tcBorders>
+            <w:shd w:fill="auto" w:val="clear"/>
+            <w:tcMar>
+              <w:left w:w="54.0" w:type="dxa"/>
+            </w:tcMar>
+          </w:tcPr>
+          <w:p>
+            <w:pPr>
+              <w:spacing w:line="240" w:lineRule="auto"/>
+              <w:contextualSpacing w:val="0"/>
+              <w:rPr>
+                <w:rFonts w:ascii="Liberation Serif" w:cs="Liberation Serif" w:eastAsia="Liberation Serif" w:hAnsi="Liberation Serif"/>
+                <w:sz w:val="24"/>
+                <w:szCs w:val="24"/>
+              </w:rPr>
+            </w:pPr>
+            <w:r>
+              <w:rPr>
+                <w:rFonts w:ascii="Liberation Serif" w:cs="Liberation Serif" w:eastAsia="Liberation Serif" w:hAnsi="Liberation Serif"/>
+                <w:sz w:val="24"/>
+                <w:szCs w:val="24"/>
+                <w:rtl w:val="0"/>
+              </w:rPr>
+              <w:t xml:space="preserve">Parent choses payment method.</w:t>
+            </w:r>
+          </w:p>
+        </w:tc>
+      </w:tr>
+      <w:tr>
+        <w:tc>
+          <w:tcPr>
+            <w:tcBorders>
+              <w:left w:color="000000" w:space="0" w:sz="4" w:val="single"/>
+              <w:bottom w:color="000000" w:space="0" w:sz="4" w:val="single"/>
+            </w:tcBorders>
+            <w:shd w:fill="cccccc" w:val="clear"/>
+            <w:tcMar>
+              <w:left w:w="54.0" w:type="dxa"/>
+            </w:tcMar>
+          </w:tcPr>
+          <w:p>
+            <w:pPr>
+              <w:spacing w:line="240" w:lineRule="auto"/>
+              <w:contextualSpacing w:val="0"/>
+              <w:rPr>
+                <w:rFonts w:ascii="Liberation Serif" w:cs="Liberation Serif" w:eastAsia="Liberation Serif" w:hAnsi="Liberation Serif"/>
+                <w:b w:val="1"/>
+                <w:sz w:val="24"/>
+                <w:szCs w:val="24"/>
+              </w:rPr>
+            </w:pPr>
+            <w:r>
+              <w:rPr>
+                <w:rFonts w:ascii="Liberation Serif" w:cs="Liberation Serif" w:eastAsia="Liberation Serif" w:hAnsi="Liberation Serif"/>
+                <w:b w:val="1"/>
+                <w:sz w:val="24"/>
+                <w:szCs w:val="24"/>
+                <w:rtl w:val="0"/>
+              </w:rPr>
+              <w:t xml:space="preserve">Initial conditions:</w:t>
+            </w:r>
+          </w:p>
+        </w:tc>
+        <w:tc>
+          <w:tcPr>
+            <w:tcBorders>
+              <w:left w:color="000000" w:space="0" w:sz="4" w:val="single"/>
+              <w:bottom w:color="000000" w:space="0" w:sz="4" w:val="single"/>
+              <w:right w:color="000000" w:space="0" w:sz="4" w:val="single"/>
+            </w:tcBorders>
+            <w:shd w:fill="auto" w:val="clear"/>
+            <w:tcMar>
+              <w:left w:w="54.0" w:type="dxa"/>
+            </w:tcMar>
+          </w:tcPr>
+          <w:p>
+            <w:pPr>
+              <w:spacing w:line="240" w:lineRule="auto"/>
+              <w:contextualSpacing w:val="0"/>
+              <w:rPr>
+                <w:rFonts w:ascii="Liberation Serif" w:cs="Liberation Serif" w:eastAsia="Liberation Serif" w:hAnsi="Liberation Serif"/>
+                <w:sz w:val="24"/>
+                <w:szCs w:val="24"/>
+              </w:rPr>
+            </w:pPr>
+            <w:r>
+              <w:rPr>
+                <w:rFonts w:ascii="Liberation Serif" w:cs="Liberation Serif" w:eastAsia="Liberation Serif" w:hAnsi="Liberation Serif"/>
+                <w:sz w:val="24"/>
+                <w:szCs w:val="24"/>
+                <w:rtl w:val="0"/>
+              </w:rPr>
+              <w:t xml:space="preserve">Parent is on payments route on our website</w:t>
+            </w:r>
+          </w:p>
+        </w:tc>
+      </w:tr>
+      <w:tr>
+        <w:tc>
+          <w:tcPr>
+            <w:tcBorders>
+              <w:left w:color="000000" w:space="0" w:sz="4" w:val="single"/>
+              <w:bottom w:color="000000" w:space="0" w:sz="4" w:val="single"/>
+            </w:tcBorders>
+            <w:shd w:fill="cccccc" w:val="clear"/>
+            <w:tcMar>
+              <w:left w:w="54.0" w:type="dxa"/>
+            </w:tcMar>
+          </w:tcPr>
+          <w:p>
+            <w:pPr>
+              <w:spacing w:line="240" w:lineRule="auto"/>
+              <w:contextualSpacing w:val="0"/>
+              <w:rPr>
+                <w:rFonts w:ascii="Liberation Serif" w:cs="Liberation Serif" w:eastAsia="Liberation Serif" w:hAnsi="Liberation Serif"/>
+                <w:b w:val="1"/>
+                <w:sz w:val="24"/>
+                <w:szCs w:val="24"/>
+              </w:rPr>
+            </w:pPr>
+            <w:r>
+              <w:rPr>
+                <w:rFonts w:ascii="Liberation Serif" w:cs="Liberation Serif" w:eastAsia="Liberation Serif" w:hAnsi="Liberation Serif"/>
+                <w:b w:val="1"/>
+                <w:sz w:val="24"/>
+                <w:szCs w:val="24"/>
+                <w:rtl w:val="0"/>
+              </w:rPr>
+              <w:t xml:space="preserve">Final conditions for success:</w:t>
+            </w:r>
+          </w:p>
+        </w:tc>
+        <w:tc>
+          <w:tcPr>
+            <w:tcBorders>
+              <w:left w:color="000000" w:space="0" w:sz="4" w:val="single"/>
+              <w:bottom w:color="000000" w:space="0" w:sz="4" w:val="single"/>
+              <w:right w:color="000000" w:space="0" w:sz="4" w:val="single"/>
+            </w:tcBorders>
+            <w:shd w:fill="auto" w:val="clear"/>
+            <w:tcMar>
+              <w:left w:w="54.0" w:type="dxa"/>
+            </w:tcMar>
+          </w:tcPr>
+          <w:p>
+            <w:pPr>
+              <w:spacing w:line="240" w:lineRule="auto"/>
+              <w:contextualSpacing w:val="0"/>
+              <w:rPr>
+                <w:rFonts w:ascii="Liberation Serif" w:cs="Liberation Serif" w:eastAsia="Liberation Serif" w:hAnsi="Liberation Serif"/>
+                <w:sz w:val="24"/>
+                <w:szCs w:val="24"/>
+              </w:rPr>
+            </w:pPr>
+            <w:r>
+              <w:rPr>
+                <w:rFonts w:ascii="Liberation Serif" w:cs="Liberation Serif" w:eastAsia="Liberation Serif" w:hAnsi="Liberation Serif"/>
+                <w:sz w:val="24"/>
+                <w:szCs w:val="24"/>
+                <w:rtl w:val="0"/>
+              </w:rPr>
+              <w:t xml:space="preserve">Parent paid for services.</w:t>
+            </w:r>
+          </w:p>
+        </w:tc>
+      </w:tr>
+      <w:tr>
+        <w:tc>
+          <w:tcPr>
+            <w:tcBorders>
+              <w:left w:color="000000" w:space="0" w:sz="4" w:val="single"/>
+              <w:bottom w:color="000000" w:space="0" w:sz="4" w:val="single"/>
+            </w:tcBorders>
+            <w:shd w:fill="cccccc" w:val="clear"/>
+            <w:tcMar>
+              <w:left w:w="54.0" w:type="dxa"/>
+            </w:tcMar>
+          </w:tcPr>
+          <w:p>
+            <w:pPr>
+              <w:spacing w:line="240" w:lineRule="auto"/>
+              <w:contextualSpacing w:val="0"/>
+              <w:rPr>
+                <w:rFonts w:ascii="Liberation Serif" w:cs="Liberation Serif" w:eastAsia="Liberation Serif" w:hAnsi="Liberation Serif"/>
+                <w:b w:val="1"/>
+                <w:sz w:val="24"/>
+                <w:szCs w:val="24"/>
+              </w:rPr>
+            </w:pPr>
+            <w:r>
+              <w:rPr>
+                <w:rFonts w:ascii="Liberation Serif" w:cs="Liberation Serif" w:eastAsia="Liberation Serif" w:hAnsi="Liberation Serif"/>
+                <w:b w:val="1"/>
+                <w:sz w:val="24"/>
+                <w:szCs w:val="24"/>
+                <w:rtl w:val="0"/>
+              </w:rPr>
+              <w:t xml:space="preserve">Final conditions for failure:</w:t>
+            </w:r>
+          </w:p>
+        </w:tc>
+        <w:tc>
+          <w:tcPr>
+            <w:tcBorders>
+              <w:left w:color="000000" w:space="0" w:sz="4" w:val="single"/>
+              <w:bottom w:color="000000" w:space="0" w:sz="4" w:val="single"/>
+              <w:right w:color="000000" w:space="0" w:sz="4" w:val="single"/>
+            </w:tcBorders>
+            <w:shd w:fill="auto" w:val="clear"/>
+            <w:tcMar>
+              <w:left w:w="54.0" w:type="dxa"/>
+            </w:tcMar>
+          </w:tcPr>
+          <w:p>
+            <w:pPr>
+              <w:spacing w:line="240" w:lineRule="auto"/>
+              <w:contextualSpacing w:val="0"/>
+              <w:rPr>
+                <w:rFonts w:ascii="Liberation Serif" w:cs="Liberation Serif" w:eastAsia="Liberation Serif" w:hAnsi="Liberation Serif"/>
+                <w:sz w:val="24"/>
+                <w:szCs w:val="24"/>
+              </w:rPr>
+            </w:pPr>
+            <w:r>
+              <w:rPr>
+                <w:rFonts w:ascii="Liberation Serif" w:cs="Liberation Serif" w:eastAsia="Liberation Serif" w:hAnsi="Liberation Serif"/>
+                <w:sz w:val="24"/>
+                <w:szCs w:val="24"/>
+                <w:rtl w:val="0"/>
+              </w:rPr>
+              <w:t xml:space="preserve">Parent didn’t paid for services.</w:t>
+            </w:r>
+          </w:p>
+        </w:tc>
+      </w:tr>
+    </w:tbl>
+    <w:p>
+      <w:pPr>
+        <w:spacing w:line="240" w:lineRule="auto"/>
+        <w:contextualSpacing w:val="0"/>
+        <w:rPr>
+          <w:rFonts w:ascii="Liberation Serif" w:cs="Liberation Serif" w:eastAsia="Liberation Serif" w:hAnsi="Liberation Serif"/>
+          <w:sz w:val="24"/>
+          <w:szCs w:val="24"/>
+        </w:rPr>
+      </w:pPr>
+      <w:r>
+        <w:rPr>
+          <w:rtl w:val="0"/>
+        </w:rPr>
+      </w:r>
+    </w:p>
+    <w:p>
+      <w:pPr>
+        <w:spacing w:line="240" w:lineRule="auto"/>
+        <w:contextualSpacing w:val="0"/>
+        <w:rPr>
+          <w:rFonts w:ascii="Liberation Serif" w:cs="Liberation Serif" w:eastAsia="Liberation Serif" w:hAnsi="Liberation Serif"/>
+          <w:sz w:val="24"/>
+          <w:szCs w:val="24"/>
+        </w:rPr>
+      </w:pPr>
+      <w:r>
+        <w:rPr>
+          <w:rFonts w:ascii="Liberation Serif" w:cs="Liberation Serif" w:eastAsia="Liberation Serif" w:hAnsi="Liberation Serif"/>
+          <w:b w:val="1"/>
+          <w:sz w:val="24"/>
+          <w:szCs w:val="24"/>
+          <w:rtl w:val="0"/>
+        </w:rPr>
+        <w:t xml:space="preserve">Main scenario: Payment</w:t>
+      </w:r>
+      <w:r>
+        <w:rPr>
+          <w:rtl w:val="0"/>
+        </w:rPr>
+      </w:r>
+    </w:p>
+    <w:p>
+      <w:pPr>
+        <w:spacing w:line="240" w:lineRule="auto"/>
+        <w:contextualSpacing w:val="0"/>
+        <w:rPr>
+          <w:rFonts w:ascii="Liberation Serif" w:cs="Liberation Serif" w:eastAsia="Liberation Serif" w:hAnsi="Liberation Serif"/>
+          <w:sz w:val="24"/>
+          <w:szCs w:val="24"/>
+        </w:rPr>
+      </w:pPr>
+      <w:r>
+        <w:rPr>
+          <w:rFonts w:ascii="Liberation Serif" w:cs="Liberation Serif" w:eastAsia="Liberation Serif" w:hAnsi="Liberation Serif"/>
+          <w:sz w:val="24"/>
+          <w:szCs w:val="24"/>
+          <w:rtl w:val="0"/>
+        </w:rPr>
+        <w:t xml:space="preserve">1.Parent chooses payment method.</w:t>
+      </w:r>
+    </w:p>
+    <w:p>
+      <w:pPr>
+        <w:spacing w:line="240" w:lineRule="auto"/>
+        <w:contextualSpacing w:val="0"/>
+        <w:rPr>
+          <w:rFonts w:ascii="Liberation Serif" w:cs="Liberation Serif" w:eastAsia="Liberation Serif" w:hAnsi="Liberation Serif"/>
+          <w:sz w:val="24"/>
+          <w:szCs w:val="24"/>
+        </w:rPr>
+      </w:pPr>
+      <w:r>
+        <w:rPr>
+          <w:rFonts w:ascii="Liberation Serif" w:cs="Liberation Serif" w:eastAsia="Liberation Serif" w:hAnsi="Liberation Serif"/>
+          <w:sz w:val="24"/>
+          <w:szCs w:val="24"/>
+          <w:rtl w:val="0"/>
+        </w:rPr>
+        <w:t xml:space="preserve">2.System shows form for adding card credentials.</w:t>
+      </w:r>
+    </w:p>
+    <w:p>
+      <w:pPr>
+        <w:spacing w:line="240" w:lineRule="auto"/>
+        <w:contextualSpacing w:val="0"/>
+        <w:rPr>
+          <w:rFonts w:ascii="Liberation Serif" w:cs="Liberation Serif" w:eastAsia="Liberation Serif" w:hAnsi="Liberation Serif"/>
+          <w:sz w:val="24"/>
+          <w:szCs w:val="24"/>
+        </w:rPr>
+      </w:pPr>
+      <w:r>
+        <w:rPr>
+          <w:rFonts w:ascii="Liberation Serif" w:cs="Liberation Serif" w:eastAsia="Liberation Serif" w:hAnsi="Liberation Serif"/>
+          <w:sz w:val="24"/>
+          <w:szCs w:val="24"/>
+          <w:rtl w:val="0"/>
+        </w:rPr>
+        <w:t xml:space="preserve">3.Parent types card number, CVV code and expiry date.</w:t>
+      </w:r>
+    </w:p>
+    <w:p>
+      <w:pPr>
+        <w:spacing w:line="240" w:lineRule="auto"/>
+        <w:contextualSpacing w:val="0"/>
+        <w:rPr>
+          <w:rFonts w:ascii="Liberation Serif" w:cs="Liberation Serif" w:eastAsia="Liberation Serif" w:hAnsi="Liberation Serif"/>
+          <w:sz w:val="24"/>
+          <w:szCs w:val="24"/>
+        </w:rPr>
+      </w:pPr>
+      <w:r>
+        <w:rPr>
+          <w:rFonts w:ascii="Liberation Serif" w:cs="Liberation Serif" w:eastAsia="Liberation Serif" w:hAnsi="Liberation Serif"/>
+          <w:sz w:val="24"/>
+          <w:szCs w:val="24"/>
+          <w:rtl w:val="0"/>
+        </w:rPr>
+        <w:t xml:space="preserve">4.Parent clicks Add button.</w:t>
+      </w:r>
+    </w:p>
+    <w:p>
+      <w:pPr>
+        <w:spacing w:line="240" w:lineRule="auto"/>
+        <w:contextualSpacing w:val="0"/>
+        <w:rPr>
+          <w:rFonts w:ascii="Liberation Serif" w:cs="Liberation Serif" w:eastAsia="Liberation Serif" w:hAnsi="Liberation Serif"/>
+          <w:sz w:val="24"/>
+          <w:szCs w:val="24"/>
+        </w:rPr>
+      </w:pPr>
+      <w:r>
+        <w:rPr>
+          <w:rFonts w:ascii="Liberation Serif" w:cs="Liberation Serif" w:eastAsia="Liberation Serif" w:hAnsi="Liberation Serif"/>
+          <w:sz w:val="24"/>
+          <w:szCs w:val="24"/>
+          <w:rtl w:val="0"/>
+        </w:rPr>
+        <w:t xml:space="preserve">5.System adds card credentials, and charges for chosen period cyclically.</w:t>
+      </w:r>
+    </w:p>
+    <w:p>
+      <w:pPr>
+        <w:spacing w:line="240" w:lineRule="auto"/>
+        <w:contextualSpacing w:val="0"/>
+        <w:rPr>
+          <w:rFonts w:ascii="Liberation Serif" w:cs="Liberation Serif" w:eastAsia="Liberation Serif" w:hAnsi="Liberation Serif"/>
+          <w:sz w:val="24"/>
+          <w:szCs w:val="24"/>
+        </w:rPr>
+      </w:pPr>
+      <w:r>
+        <w:rPr>
+          <w:rFonts w:ascii="Liberation Serif" w:cs="Liberation Serif" w:eastAsia="Liberation Serif" w:hAnsi="Liberation Serif"/>
+          <w:sz w:val="24"/>
+          <w:szCs w:val="24"/>
+          <w:rtl w:val="0"/>
+        </w:rPr>
+        <w:t xml:space="preserve">6.Parent paid for services.</w:t>
+      </w:r>
+    </w:p>
+    <w:p>
+      <w:pPr>
+        <w:spacing w:line="240" w:lineRule="auto"/>
+        <w:contextualSpacing w:val="0"/>
+        <w:rPr>
+          <w:rFonts w:ascii="Liberation Serif" w:cs="Liberation Serif" w:eastAsia="Liberation Serif" w:hAnsi="Liberation Serif"/>
+          <w:sz w:val="24"/>
+          <w:szCs w:val="24"/>
+        </w:rPr>
+      </w:pPr>
+      <w:r>
+        <w:rPr>
+          <w:rtl w:val="0"/>
+        </w:rPr>
+      </w:r>
+    </w:p>
+    <w:p>
+      <w:pPr>
+        <w:spacing w:line="240" w:lineRule="auto"/>
+        <w:contextualSpacing w:val="0"/>
+        <w:rPr>
+          <w:rFonts w:ascii="Liberation Serif" w:cs="Liberation Serif" w:eastAsia="Liberation Serif" w:hAnsi="Liberation Serif"/>
+          <w:b w:val="1"/>
+          <w:sz w:val="24"/>
+          <w:szCs w:val="24"/>
+        </w:rPr>
+      </w:pPr>
+      <w:r>
+        <w:rPr>
+          <w:rFonts w:ascii="Liberation Serif" w:cs="Liberation Serif" w:eastAsia="Liberation Serif" w:hAnsi="Liberation Serif"/>
+          <w:b w:val="1"/>
+          <w:sz w:val="24"/>
+          <w:szCs w:val="24"/>
+          <w:rtl w:val="0"/>
+        </w:rPr>
+        <w:t xml:space="preserve">Alternative scenario: Parent entered wrong credentials.</w:t>
+      </w:r>
+    </w:p>
+    <w:p>
+      <w:pPr>
+        <w:spacing w:line="240" w:lineRule="auto"/>
+        <w:contextualSpacing w:val="0"/>
+        <w:rPr>
+          <w:rFonts w:ascii="Liberation Serif" w:cs="Liberation Serif" w:eastAsia="Liberation Serif" w:hAnsi="Liberation Serif"/>
+          <w:i w:val="1"/>
+          <w:sz w:val="24"/>
+          <w:szCs w:val="24"/>
+        </w:rPr>
+      </w:pPr>
+      <w:r>
+        <w:rPr>
+          <w:rFonts w:ascii="Liberation Serif" w:cs="Liberation Serif" w:eastAsia="Liberation Serif" w:hAnsi="Liberation Serif"/>
+          <w:i w:val="1"/>
+          <w:sz w:val="24"/>
+          <w:szCs w:val="24"/>
+          <w:rtl w:val="0"/>
+        </w:rPr>
+        <w:t xml:space="preserve">4a.Error message is displayed. Parent is asked to change credentials.</w:t>
+      </w:r>
+    </w:p>
+    <w:p>
+      <w:pPr>
+        <w:spacing w:line="240" w:lineRule="auto"/>
+        <w:contextualSpacing w:val="0"/>
+        <w:rPr>
+          <w:rFonts w:ascii="Liberation Serif" w:cs="Liberation Serif" w:eastAsia="Liberation Serif" w:hAnsi="Liberation Serif"/>
+          <w:sz w:val="24"/>
+          <w:szCs w:val="24"/>
+        </w:rPr>
+      </w:pPr>
+      <w:r>
+        <w:rPr>
+          <w:rFonts w:ascii="Liberation Serif" w:cs="Liberation Serif" w:eastAsia="Liberation Serif" w:hAnsi="Liberation Serif"/>
+          <w:sz w:val="24"/>
+          <w:szCs w:val="24"/>
+          <w:rtl w:val="0"/>
+        </w:rPr>
+        <w:t xml:space="preserve">4a.1.Step 2.</w:t>
       </w:r>
     </w:p>
     <w:p>
@@ -8302,6 +10305,19 @@
     </w:tblPr>
   </w:style>
   <w:style w:type="table" w:styleId="Table11">
+    <w:basedOn w:val="TableNormal"/>
+    <w:tblPr>
+      <w:tblStyleRowBandSize w:val="1"/>
+      <w:tblStyleColBandSize w:val="1"/>
+      <w:tblCellMar>
+        <w:top w:w="55.0" w:type="dxa"/>
+        <w:left w:w="54.0" w:type="dxa"/>
+        <w:bottom w:w="55.0" w:type="dxa"/>
+        <w:right w:w="55.0" w:type="dxa"/>
+      </w:tblCellMar>
+    </w:tblPr>
+  </w:style>
+  <w:style w:type="table" w:styleId="Table12">
     <w:basedOn w:val="TableNormal"/>
     <w:tblPr>
       <w:tblStyleRowBandSize w:val="1"/>

</xml_diff>